<commit_message>
portefeuille totalen en B004 starten grafiekenscherm verholpen
</commit_message>
<xml_diff>
--- a/Ontwerp/Sprints/Sprint 036.docx
+++ b/Ontwerp/Sprints/Sprint 036.docx
@@ -78,6 +78,104 @@
         <w:t xml:space="preserve"> oplossen van problemen die naar aanleiding van W001 nog open staan.</w:t>
       </w:r>
     </w:p>
+    <w:p/>
+    <w:tbl>
+      <w:tblPr>
+        <w:tblStyle w:val="TableGrid"/>
+        <w:tblW w:w="0" w:type="auto"/>
+        <w:tblLook w:val="04A0" w:firstRow="1" w:lastRow="0" w:firstColumn="1" w:lastColumn="0" w:noHBand="0" w:noVBand="1"/>
+      </w:tblPr>
+      <w:tblGrid>
+        <w:gridCol w:w="9062"/>
+      </w:tblGrid>
+      <w:tr>
+        <w:tc>
+          <w:tcPr>
+            <w:tcW w:w="9062" w:type="dxa"/>
+          </w:tcPr>
+          <w:p>
+            <w:pPr>
+              <w:rPr>
+                <w:lang w:val="nl-NL"/>
+              </w:rPr>
+            </w:pPr>
+            <w:r>
+              <w:rPr>
+                <w:lang w:val="nl-NL"/>
+              </w:rPr>
+              <w:t>W005  Tonen totale portefeuillewaarde</w:t>
+            </w:r>
+            <w:r>
+              <w:rPr>
+                <w:lang w:val="nl-NL"/>
+              </w:rPr>
+              <w:t xml:space="preserve"> en totale winst/verlies (exclusief opties)</w:t>
+            </w:r>
+          </w:p>
+          <w:p>
+            <w:pPr>
+              <w:rPr>
+                <w:lang w:val="nl-NL"/>
+              </w:rPr>
+            </w:pPr>
+          </w:p>
+          <w:p>
+            <w:pPr>
+              <w:rPr>
+                <w:lang w:val="nl-NL"/>
+              </w:rPr>
+            </w:pPr>
+            <w:r>
+              <w:rPr>
+                <w:lang w:val="nl-NL"/>
+              </w:rPr>
+              <w:t>In de portefeuille tonen hoeveel de totale winst/verlies is aan de hand van de posities. Merk op dat dit nog wat lastig wordt zodra optieorders en optietransacties toegevoegd kunnen worden. De waarden van openstaande optieposities kan geschat worden aan de hand van de black-scholes waarde en de geschatte volatiliteit of door middel van het zelf inbrengen van de laatste waarde van de optie.</w:t>
+            </w:r>
+          </w:p>
+          <w:p>
+            <w:pPr>
+              <w:rPr>
+                <w:lang w:val="nl-NL"/>
+              </w:rPr>
+            </w:pPr>
+          </w:p>
+          <w:p>
+            <w:pPr>
+              <w:rPr>
+                <w:lang w:val="nl-NL"/>
+              </w:rPr>
+            </w:pPr>
+            <w:r>
+              <w:rPr>
+                <w:lang w:val="nl-NL"/>
+              </w:rPr>
+              <w:t>Per positie tonen hoeveel die waard is.</w:t>
+            </w:r>
+          </w:p>
+          <w:p>
+            <w:pPr>
+              <w:rPr>
+                <w:lang w:val="nl-NL"/>
+              </w:rPr>
+            </w:pPr>
+          </w:p>
+          <w:p>
+            <w:pPr>
+              <w:rPr>
+                <w:lang w:val="nl-NL"/>
+              </w:rPr>
+            </w:pPr>
+            <w:r>
+              <w:rPr>
+                <w:lang w:val="nl-NL"/>
+              </w:rPr>
+              <w:t>Geschat ongeveer 2 uur</w:t>
+            </w:r>
+          </w:p>
+        </w:tc>
+      </w:tr>
+    </w:tbl>
+    <w:p/>
     <w:p>
       <w:pPr>
         <w:pStyle w:val="ListParagraph"/>
@@ -116,6 +214,12 @@
                 <w:lang w:val="nl-NL"/>
               </w:rPr>
               <w:t xml:space="preserve">. Droog beleggen met actuele situatie. </w:t>
+            </w:r>
+            <w:r>
+              <w:rPr>
+                <w:lang w:val="nl-NL"/>
+              </w:rPr>
+              <w:t>– Deels geimplementeerd</w:t>
             </w:r>
             <w:r>
               <w:rPr>
@@ -249,104 +353,6 @@
               <w:rPr>
                 <w:lang w:val="nl-NL"/>
               </w:rPr>
-              <w:t>W005  Tonen totale portefeuillewaarde</w:t>
-            </w:r>
-            <w:r>
-              <w:rPr>
-                <w:lang w:val="nl-NL"/>
-              </w:rPr>
-              <w:t xml:space="preserve"> en totale winst/verlies (exclusief opties)</w:t>
-            </w:r>
-          </w:p>
-          <w:p>
-            <w:pPr>
-              <w:rPr>
-                <w:lang w:val="nl-NL"/>
-              </w:rPr>
-            </w:pPr>
-          </w:p>
-          <w:p>
-            <w:pPr>
-              <w:rPr>
-                <w:lang w:val="nl-NL"/>
-              </w:rPr>
-            </w:pPr>
-            <w:r>
-              <w:rPr>
-                <w:lang w:val="nl-NL"/>
-              </w:rPr>
-              <w:t>In de portefeuille tonen hoeveel de totale winst/verlies is aan de hand van de posities. Merk op dat dit nog wat lastig wordt zodra optieorders en optietransacties toegevoegd kunnen worden. De waarden van openstaande optieposities kan geschat worden aan de hand van de black-scholes waarde en de geschatte volatiliteit of door middel van het zelf inbrengen van de laatste waarde van de optie.</w:t>
-            </w:r>
-          </w:p>
-          <w:p>
-            <w:pPr>
-              <w:rPr>
-                <w:lang w:val="nl-NL"/>
-              </w:rPr>
-            </w:pPr>
-          </w:p>
-          <w:p>
-            <w:pPr>
-              <w:rPr>
-                <w:lang w:val="nl-NL"/>
-              </w:rPr>
-            </w:pPr>
-            <w:r>
-              <w:rPr>
-                <w:lang w:val="nl-NL"/>
-              </w:rPr>
-              <w:t>Per positie tonen hoeveel die waard is.</w:t>
-            </w:r>
-          </w:p>
-          <w:p>
-            <w:pPr>
-              <w:rPr>
-                <w:lang w:val="nl-NL"/>
-              </w:rPr>
-            </w:pPr>
-          </w:p>
-          <w:p>
-            <w:pPr>
-              <w:rPr>
-                <w:lang w:val="nl-NL"/>
-              </w:rPr>
-            </w:pPr>
-            <w:r>
-              <w:rPr>
-                <w:lang w:val="nl-NL"/>
-              </w:rPr>
-              <w:t>Geschat ongeveer 2 uur</w:t>
-            </w:r>
-          </w:p>
-        </w:tc>
-      </w:tr>
-    </w:tbl>
-    <w:p/>
-    <w:p/>
-    <w:tbl>
-      <w:tblPr>
-        <w:tblStyle w:val="TableGrid"/>
-        <w:tblW w:w="0" w:type="auto"/>
-        <w:tblLook w:val="04A0" w:firstRow="1" w:lastRow="0" w:firstColumn="1" w:lastColumn="0" w:noHBand="0" w:noVBand="1"/>
-      </w:tblPr>
-      <w:tblGrid>
-        <w:gridCol w:w="9062"/>
-      </w:tblGrid>
-      <w:tr>
-        <w:tc>
-          <w:tcPr>
-            <w:tcW w:w="9062" w:type="dxa"/>
-          </w:tcPr>
-          <w:p>
-            <w:pPr>
-              <w:rPr>
-                <w:lang w:val="nl-NL"/>
-              </w:rPr>
-            </w:pPr>
-            <w:r>
-              <w:rPr>
-                <w:lang w:val="nl-NL"/>
-              </w:rPr>
               <w:t>W00</w:t>
             </w:r>
             <w:r>
@@ -499,7 +505,6 @@
           </w:p>
           <w:p>
             <w:r>
-              <w:lastRenderedPageBreak/>
               <w:t>Portefeuillescherm</w:t>
             </w:r>
           </w:p>
@@ -621,10 +626,7 @@
         <w:br w:type="page"/>
       </w:r>
     </w:p>
-    <w:p>
-      <w:bookmarkStart w:id="0" w:name="_GoBack"/>
-      <w:bookmarkEnd w:id="0"/>
-    </w:p>
+    <w:p/>
     <w:p>
       <w:pPr>
         <w:pStyle w:val="Heading3"/>
@@ -636,6 +638,9 @@
     <w:p/>
     <w:p>
       <w:r>
+        <w:rPr>
+          <w:noProof/>
+        </w:rPr>
         <w:drawing>
           <wp:inline distT="0" distB="0" distL="0" distR="0" wp14:anchorId="22270B41" wp14:editId="12A41244">
             <wp:extent cx="5760720" cy="5975985"/>
@@ -673,6 +678,212 @@
         </w:drawing>
       </w:r>
     </w:p>
+    <w:p/>
+    <w:p>
+      <w:r>
+        <w:br w:type="page"/>
+      </w:r>
+    </w:p>
+    <w:p/>
+    <w:p>
+      <w:r>
+        <w:t>Aankoopbedrag en winst</w:t>
+      </w:r>
+      <w:r>
+        <w:t>/</w:t>
+      </w:r>
+      <w:r>
+        <w:t>verlies bepalen</w:t>
+      </w:r>
+    </w:p>
+    <w:p/>
+    <w:p/>
+    <w:p>
+      <w:pPr>
+        <w:rPr>
+          <w:lang w:val="en-US"/>
+        </w:rPr>
+      </w:pPr>
+      <w:r>
+        <w:rPr>
+          <w:lang w:val="en-US"/>
+        </w:rPr>
+        <w:t>Transactie [i] =  aantal [i], koers [i</w:t>
+      </w:r>
+      <w:r>
+        <w:rPr>
+          <w:lang w:val="en-US"/>
+        </w:rPr>
+        <w:t>]</w:t>
+      </w:r>
+    </w:p>
+    <w:p>
+      <w:pPr>
+        <w:rPr>
+          <w:lang w:val="en-US"/>
+        </w:rPr>
+      </w:pPr>
+    </w:p>
+    <w:p>
+      <w:r>
+        <w:t xml:space="preserve">Het kan zijn dat er eerdere posities al zijn afgesloten, dat er meerdere aan- en verkooptransacties zijn geweest. </w:t>
+      </w:r>
+      <w:r>
+        <w:t>Stel de positie is 50 en voor heen zijn er al 100 aankopen geweest maar ook 50 verkopen:</w:t>
+      </w:r>
+    </w:p>
+    <w:p/>
+    <w:p>
+      <w:r>
+        <w:t>Transactie 1 – koers 50 euro, aankoop 50</w:t>
+      </w:r>
+    </w:p>
+    <w:p>
+      <w:r>
+        <w:t>Transactie 2 -  koers 60 euro, aankoop 50</w:t>
+      </w:r>
+    </w:p>
+    <w:p>
+      <w:r>
+        <w:t>Transactie 2 – Koers 70 euro, verkoop 50</w:t>
+      </w:r>
+    </w:p>
+    <w:p/>
+    <w:p/>
+    <w:p/>
+    <w:p>
+      <w:pPr>
+        <w:pStyle w:val="ListParagraph"/>
+        <w:numPr>
+          <w:ilvl w:val="0"/>
+          <w:numId w:val="15"/>
+        </w:numPr>
+      </w:pPr>
+      <w:r>
+        <w:t>totaal aantal gekocht TG is 50 + 50 = 100</w:t>
+      </w:r>
+      <w:r>
+        <w:t xml:space="preserve"> stuks</w:t>
+      </w:r>
+      <w:r>
+        <w:t xml:space="preserve">. </w:t>
+      </w:r>
+    </w:p>
+    <w:p>
+      <w:pPr>
+        <w:pStyle w:val="ListParagraph"/>
+        <w:numPr>
+          <w:ilvl w:val="0"/>
+          <w:numId w:val="15"/>
+        </w:numPr>
+      </w:pPr>
+      <w:r>
+        <w:t>Gemiddelde aankoopkoers GAK is gewogen gemiddelde = (50*50 + 60*50)/100 = 55</w:t>
+      </w:r>
+      <w:r>
+        <w:t xml:space="preserve"> euro.</w:t>
+      </w:r>
+    </w:p>
+    <w:p>
+      <w:pPr>
+        <w:pStyle w:val="ListParagraph"/>
+        <w:numPr>
+          <w:ilvl w:val="0"/>
+          <w:numId w:val="15"/>
+        </w:numPr>
+      </w:pPr>
+      <w:r>
+        <w:t xml:space="preserve">totaal aantal verkocht TV is 50. </w:t>
+      </w:r>
+    </w:p>
+    <w:p>
+      <w:pPr>
+        <w:pStyle w:val="ListParagraph"/>
+        <w:numPr>
+          <w:ilvl w:val="0"/>
+          <w:numId w:val="15"/>
+        </w:numPr>
+      </w:pPr>
+      <w:r>
+        <w:t>Gemiddelde verkoopkoers</w:t>
+      </w:r>
+      <w:r>
+        <w:t xml:space="preserve"> GVK is gewogen gemiddelde van de verkoopkoersen</w:t>
+      </w:r>
+      <w:r>
+        <w:t xml:space="preserve"> is 70</w:t>
+      </w:r>
+      <w:r>
+        <w:t xml:space="preserve"> euro.</w:t>
+      </w:r>
+      <w:r>
+        <w:t xml:space="preserve"> </w:t>
+      </w:r>
+    </w:p>
+    <w:p>
+      <w:pPr>
+        <w:pStyle w:val="ListParagraph"/>
+        <w:numPr>
+          <w:ilvl w:val="0"/>
+          <w:numId w:val="15"/>
+        </w:numPr>
+      </w:pPr>
+      <w:r>
+        <w:t xml:space="preserve">Gerealiseerde winst/verlies </w:t>
+      </w:r>
+      <w:r>
+        <w:t xml:space="preserve">GRW = </w:t>
+      </w:r>
+      <w:r>
+        <w:t xml:space="preserve">is </w:t>
+      </w:r>
+      <w:r>
+        <w:t>TV * (GVK – GAK ) = 50 * (70 – 55) euro = 50 * 15 = 750 euro.</w:t>
+      </w:r>
+    </w:p>
+    <w:p>
+      <w:pPr>
+        <w:pStyle w:val="ListParagraph"/>
+        <w:numPr>
+          <w:ilvl w:val="0"/>
+          <w:numId w:val="15"/>
+        </w:numPr>
+      </w:pPr>
+      <w:bookmarkStart w:id="0" w:name="_GoBack"/>
+      <w:bookmarkEnd w:id="0"/>
+      <w:r>
+        <w:t>Openstaande positie POS is gelijk aan POS = TG – TV = 50</w:t>
+      </w:r>
+    </w:p>
+    <w:p>
+      <w:pPr>
+        <w:pStyle w:val="ListParagraph"/>
+        <w:numPr>
+          <w:ilvl w:val="0"/>
+          <w:numId w:val="15"/>
+        </w:numPr>
+      </w:pPr>
+      <w:r>
+        <w:t>Ongerealiseerde winst = POS * ( K – GAK ) waarbij K de huidige koers is</w:t>
+      </w:r>
+    </w:p>
+    <w:p>
+      <w:pPr>
+        <w:pStyle w:val="ListParagraph"/>
+      </w:pPr>
+      <w:r>
+        <w:t>Stel huidige koers K = 60 dan is ongerealiseerde winst/verlies gelijk aan</w:t>
+      </w:r>
+    </w:p>
+    <w:p>
+      <w:pPr>
+        <w:pStyle w:val="ListParagraph"/>
+      </w:pPr>
+      <w:r>
+        <w:t>POS * ( K – GAK) = 50 * ( 60  - 55 ) = 50 * 5 = 250 euro.</w:t>
+      </w:r>
+    </w:p>
+    <w:p/>
     <w:sectPr>
       <w:pgSz w:w="11906" w:h="16838"/>
       <w:pgMar w:top="1417" w:right="1417" w:bottom="1417" w:left="1417" w:header="708" w:footer="708" w:gutter="0"/>
@@ -925,9 +1136,235 @@
     </w:lvl>
   </w:abstractNum>
   <w:abstractNum w:abstractNumId="2" w15:restartNumberingAfterBreak="0">
+    <w:nsid w:val="183F550D"/>
+    <w:multiLevelType w:val="hybridMultilevel"/>
+    <w:tmpl w:val="21BC8540"/>
+    <w:lvl w:ilvl="0" w:tplc="04090001">
+      <w:start w:val="1"/>
+      <w:numFmt w:val="bullet"/>
+      <w:lvlText w:val=""/>
+      <w:lvlJc w:val="left"/>
+      <w:pPr>
+        <w:ind w:left="720" w:hanging="360"/>
+      </w:pPr>
+      <w:rPr>
+        <w:rFonts w:ascii="Symbol" w:hAnsi="Symbol" w:hint="default"/>
+      </w:rPr>
+    </w:lvl>
+    <w:lvl w:ilvl="1" w:tplc="04090003" w:tentative="1">
+      <w:start w:val="1"/>
+      <w:numFmt w:val="bullet"/>
+      <w:lvlText w:val="o"/>
+      <w:lvlJc w:val="left"/>
+      <w:pPr>
+        <w:ind w:left="1440" w:hanging="360"/>
+      </w:pPr>
+      <w:rPr>
+        <w:rFonts w:ascii="Courier New" w:hAnsi="Courier New" w:cs="Courier New" w:hint="default"/>
+      </w:rPr>
+    </w:lvl>
+    <w:lvl w:ilvl="2" w:tplc="04090005" w:tentative="1">
+      <w:start w:val="1"/>
+      <w:numFmt w:val="bullet"/>
+      <w:lvlText w:val=""/>
+      <w:lvlJc w:val="left"/>
+      <w:pPr>
+        <w:ind w:left="2160" w:hanging="360"/>
+      </w:pPr>
+      <w:rPr>
+        <w:rFonts w:ascii="Wingdings" w:hAnsi="Wingdings" w:hint="default"/>
+      </w:rPr>
+    </w:lvl>
+    <w:lvl w:ilvl="3" w:tplc="04090001" w:tentative="1">
+      <w:start w:val="1"/>
+      <w:numFmt w:val="bullet"/>
+      <w:lvlText w:val=""/>
+      <w:lvlJc w:val="left"/>
+      <w:pPr>
+        <w:ind w:left="2880" w:hanging="360"/>
+      </w:pPr>
+      <w:rPr>
+        <w:rFonts w:ascii="Symbol" w:hAnsi="Symbol" w:hint="default"/>
+      </w:rPr>
+    </w:lvl>
+    <w:lvl w:ilvl="4" w:tplc="04090003" w:tentative="1">
+      <w:start w:val="1"/>
+      <w:numFmt w:val="bullet"/>
+      <w:lvlText w:val="o"/>
+      <w:lvlJc w:val="left"/>
+      <w:pPr>
+        <w:ind w:left="3600" w:hanging="360"/>
+      </w:pPr>
+      <w:rPr>
+        <w:rFonts w:ascii="Courier New" w:hAnsi="Courier New" w:cs="Courier New" w:hint="default"/>
+      </w:rPr>
+    </w:lvl>
+    <w:lvl w:ilvl="5" w:tplc="04090005" w:tentative="1">
+      <w:start w:val="1"/>
+      <w:numFmt w:val="bullet"/>
+      <w:lvlText w:val=""/>
+      <w:lvlJc w:val="left"/>
+      <w:pPr>
+        <w:ind w:left="4320" w:hanging="360"/>
+      </w:pPr>
+      <w:rPr>
+        <w:rFonts w:ascii="Wingdings" w:hAnsi="Wingdings" w:hint="default"/>
+      </w:rPr>
+    </w:lvl>
+    <w:lvl w:ilvl="6" w:tplc="04090001" w:tentative="1">
+      <w:start w:val="1"/>
+      <w:numFmt w:val="bullet"/>
+      <w:lvlText w:val=""/>
+      <w:lvlJc w:val="left"/>
+      <w:pPr>
+        <w:ind w:left="5040" w:hanging="360"/>
+      </w:pPr>
+      <w:rPr>
+        <w:rFonts w:ascii="Symbol" w:hAnsi="Symbol" w:hint="default"/>
+      </w:rPr>
+    </w:lvl>
+    <w:lvl w:ilvl="7" w:tplc="04090003" w:tentative="1">
+      <w:start w:val="1"/>
+      <w:numFmt w:val="bullet"/>
+      <w:lvlText w:val="o"/>
+      <w:lvlJc w:val="left"/>
+      <w:pPr>
+        <w:ind w:left="5760" w:hanging="360"/>
+      </w:pPr>
+      <w:rPr>
+        <w:rFonts w:ascii="Courier New" w:hAnsi="Courier New" w:cs="Courier New" w:hint="default"/>
+      </w:rPr>
+    </w:lvl>
+    <w:lvl w:ilvl="8" w:tplc="04090005" w:tentative="1">
+      <w:start w:val="1"/>
+      <w:numFmt w:val="bullet"/>
+      <w:lvlText w:val=""/>
+      <w:lvlJc w:val="left"/>
+      <w:pPr>
+        <w:ind w:left="6480" w:hanging="360"/>
+      </w:pPr>
+      <w:rPr>
+        <w:rFonts w:ascii="Wingdings" w:hAnsi="Wingdings" w:hint="default"/>
+      </w:rPr>
+    </w:lvl>
+  </w:abstractNum>
+  <w:abstractNum w:abstractNumId="3" w15:restartNumberingAfterBreak="0">
+    <w:nsid w:val="202F7120"/>
+    <w:multiLevelType w:val="hybridMultilevel"/>
+    <w:tmpl w:val="70DAC926"/>
+    <w:lvl w:ilvl="0" w:tplc="04090001">
+      <w:start w:val="1"/>
+      <w:numFmt w:val="bullet"/>
+      <w:lvlText w:val=""/>
+      <w:lvlJc w:val="left"/>
+      <w:pPr>
+        <w:ind w:left="720" w:hanging="360"/>
+      </w:pPr>
+      <w:rPr>
+        <w:rFonts w:ascii="Symbol" w:hAnsi="Symbol" w:hint="default"/>
+      </w:rPr>
+    </w:lvl>
+    <w:lvl w:ilvl="1" w:tplc="04090003" w:tentative="1">
+      <w:start w:val="1"/>
+      <w:numFmt w:val="bullet"/>
+      <w:lvlText w:val="o"/>
+      <w:lvlJc w:val="left"/>
+      <w:pPr>
+        <w:ind w:left="1440" w:hanging="360"/>
+      </w:pPr>
+      <w:rPr>
+        <w:rFonts w:ascii="Courier New" w:hAnsi="Courier New" w:cs="Courier New" w:hint="default"/>
+      </w:rPr>
+    </w:lvl>
+    <w:lvl w:ilvl="2" w:tplc="04090005" w:tentative="1">
+      <w:start w:val="1"/>
+      <w:numFmt w:val="bullet"/>
+      <w:lvlText w:val=""/>
+      <w:lvlJc w:val="left"/>
+      <w:pPr>
+        <w:ind w:left="2160" w:hanging="360"/>
+      </w:pPr>
+      <w:rPr>
+        <w:rFonts w:ascii="Wingdings" w:hAnsi="Wingdings" w:hint="default"/>
+      </w:rPr>
+    </w:lvl>
+    <w:lvl w:ilvl="3" w:tplc="04090001" w:tentative="1">
+      <w:start w:val="1"/>
+      <w:numFmt w:val="bullet"/>
+      <w:lvlText w:val=""/>
+      <w:lvlJc w:val="left"/>
+      <w:pPr>
+        <w:ind w:left="2880" w:hanging="360"/>
+      </w:pPr>
+      <w:rPr>
+        <w:rFonts w:ascii="Symbol" w:hAnsi="Symbol" w:hint="default"/>
+      </w:rPr>
+    </w:lvl>
+    <w:lvl w:ilvl="4" w:tplc="04090003" w:tentative="1">
+      <w:start w:val="1"/>
+      <w:numFmt w:val="bullet"/>
+      <w:lvlText w:val="o"/>
+      <w:lvlJc w:val="left"/>
+      <w:pPr>
+        <w:ind w:left="3600" w:hanging="360"/>
+      </w:pPr>
+      <w:rPr>
+        <w:rFonts w:ascii="Courier New" w:hAnsi="Courier New" w:cs="Courier New" w:hint="default"/>
+      </w:rPr>
+    </w:lvl>
+    <w:lvl w:ilvl="5" w:tplc="04090005" w:tentative="1">
+      <w:start w:val="1"/>
+      <w:numFmt w:val="bullet"/>
+      <w:lvlText w:val=""/>
+      <w:lvlJc w:val="left"/>
+      <w:pPr>
+        <w:ind w:left="4320" w:hanging="360"/>
+      </w:pPr>
+      <w:rPr>
+        <w:rFonts w:ascii="Wingdings" w:hAnsi="Wingdings" w:hint="default"/>
+      </w:rPr>
+    </w:lvl>
+    <w:lvl w:ilvl="6" w:tplc="04090001" w:tentative="1">
+      <w:start w:val="1"/>
+      <w:numFmt w:val="bullet"/>
+      <w:lvlText w:val=""/>
+      <w:lvlJc w:val="left"/>
+      <w:pPr>
+        <w:ind w:left="5040" w:hanging="360"/>
+      </w:pPr>
+      <w:rPr>
+        <w:rFonts w:ascii="Symbol" w:hAnsi="Symbol" w:hint="default"/>
+      </w:rPr>
+    </w:lvl>
+    <w:lvl w:ilvl="7" w:tplc="04090003" w:tentative="1">
+      <w:start w:val="1"/>
+      <w:numFmt w:val="bullet"/>
+      <w:lvlText w:val="o"/>
+      <w:lvlJc w:val="left"/>
+      <w:pPr>
+        <w:ind w:left="5760" w:hanging="360"/>
+      </w:pPr>
+      <w:rPr>
+        <w:rFonts w:ascii="Courier New" w:hAnsi="Courier New" w:cs="Courier New" w:hint="default"/>
+      </w:rPr>
+    </w:lvl>
+    <w:lvl w:ilvl="8" w:tplc="04090005" w:tentative="1">
+      <w:start w:val="1"/>
+      <w:numFmt w:val="bullet"/>
+      <w:lvlText w:val=""/>
+      <w:lvlJc w:val="left"/>
+      <w:pPr>
+        <w:ind w:left="6480" w:hanging="360"/>
+      </w:pPr>
+      <w:rPr>
+        <w:rFonts w:ascii="Wingdings" w:hAnsi="Wingdings" w:hint="default"/>
+      </w:rPr>
+    </w:lvl>
+  </w:abstractNum>
+  <w:abstractNum w:abstractNumId="4" w15:restartNumberingAfterBreak="0">
     <w:nsid w:val="203079FF"/>
     <w:multiLevelType w:val="hybridMultilevel"/>
-    <w:tmpl w:val="CBEC9D4E"/>
+    <w:tmpl w:val="5D40B87E"/>
     <w:lvl w:ilvl="0" w:tplc="0409000F">
       <w:start w:val="1"/>
       <w:numFmt w:val="decimal"/>
@@ -940,14 +1377,16 @@
         <w:rFonts w:hint="default"/>
       </w:rPr>
     </w:lvl>
-    <w:lvl w:ilvl="1" w:tplc="04090019" w:tentative="1">
-      <w:start w:val="1"/>
-      <w:numFmt w:val="lowerLetter"/>
-      <w:lvlText w:val="%2."/>
+    <w:lvl w:ilvl="1" w:tplc="48A452D6">
+      <w:numFmt w:val="bullet"/>
+      <w:lvlText w:val="-"/>
       <w:lvlJc w:val="left"/>
       <w:pPr>
         <w:ind w:left="1440" w:hanging="360"/>
       </w:pPr>
+      <w:rPr>
+        <w:rFonts w:ascii="Calibri" w:eastAsiaTheme="minorHAnsi" w:hAnsi="Calibri" w:cs="Calibri" w:hint="default"/>
+      </w:rPr>
     </w:lvl>
     <w:lvl w:ilvl="2" w:tplc="0409001B" w:tentative="1">
       <w:start w:val="1"/>
@@ -1013,7 +1452,7 @@
       </w:pPr>
     </w:lvl>
   </w:abstractNum>
-  <w:abstractNum w:abstractNumId="3" w15:restartNumberingAfterBreak="0">
+  <w:abstractNum w:abstractNumId="5" w15:restartNumberingAfterBreak="0">
     <w:nsid w:val="21B9713F"/>
     <w:multiLevelType w:val="hybridMultilevel"/>
     <w:tmpl w:val="CBEC9D4E"/>
@@ -1102,7 +1541,7 @@
       </w:pPr>
     </w:lvl>
   </w:abstractNum>
-  <w:abstractNum w:abstractNumId="4" w15:restartNumberingAfterBreak="0">
+  <w:abstractNum w:abstractNumId="6" w15:restartNumberingAfterBreak="0">
     <w:nsid w:val="294C15CD"/>
     <w:multiLevelType w:val="hybridMultilevel"/>
     <w:tmpl w:val="FC2CE478"/>
@@ -1191,7 +1630,7 @@
       </w:pPr>
     </w:lvl>
   </w:abstractNum>
-  <w:abstractNum w:abstractNumId="5" w15:restartNumberingAfterBreak="0">
+  <w:abstractNum w:abstractNumId="7" w15:restartNumberingAfterBreak="0">
     <w:nsid w:val="2B1203B9"/>
     <w:multiLevelType w:val="hybridMultilevel"/>
     <w:tmpl w:val="CBEC9D4E"/>
@@ -1280,7 +1719,7 @@
       </w:pPr>
     </w:lvl>
   </w:abstractNum>
-  <w:abstractNum w:abstractNumId="6" w15:restartNumberingAfterBreak="0">
+  <w:abstractNum w:abstractNumId="8" w15:restartNumberingAfterBreak="0">
     <w:nsid w:val="4D8110F5"/>
     <w:multiLevelType w:val="hybridMultilevel"/>
     <w:tmpl w:val="4EBC0A8C"/>
@@ -1392,7 +1831,7 @@
       </w:rPr>
     </w:lvl>
   </w:abstractNum>
-  <w:abstractNum w:abstractNumId="7" w15:restartNumberingAfterBreak="0">
+  <w:abstractNum w:abstractNumId="9" w15:restartNumberingAfterBreak="0">
     <w:nsid w:val="53040944"/>
     <w:multiLevelType w:val="hybridMultilevel"/>
     <w:tmpl w:val="66C88FC2"/>
@@ -1504,7 +1943,7 @@
       </w:rPr>
     </w:lvl>
   </w:abstractNum>
-  <w:abstractNum w:abstractNumId="8" w15:restartNumberingAfterBreak="0">
+  <w:abstractNum w:abstractNumId="10" w15:restartNumberingAfterBreak="0">
     <w:nsid w:val="55C401F7"/>
     <w:multiLevelType w:val="hybridMultilevel"/>
     <w:tmpl w:val="02D054E8"/>
@@ -1617,7 +2056,7 @@
       </w:rPr>
     </w:lvl>
   </w:abstractNum>
-  <w:abstractNum w:abstractNumId="9" w15:restartNumberingAfterBreak="0">
+  <w:abstractNum w:abstractNumId="11" w15:restartNumberingAfterBreak="0">
     <w:nsid w:val="55FC6A0F"/>
     <w:multiLevelType w:val="hybridMultilevel"/>
     <w:tmpl w:val="6B58845A"/>
@@ -1730,7 +2169,7 @@
       </w:rPr>
     </w:lvl>
   </w:abstractNum>
-  <w:abstractNum w:abstractNumId="10" w15:restartNumberingAfterBreak="0">
+  <w:abstractNum w:abstractNumId="12" w15:restartNumberingAfterBreak="0">
     <w:nsid w:val="66580958"/>
     <w:multiLevelType w:val="hybridMultilevel"/>
     <w:tmpl w:val="5016CB28"/>
@@ -1842,7 +2281,7 @@
       </w:rPr>
     </w:lvl>
   </w:abstractNum>
-  <w:abstractNum w:abstractNumId="11" w15:restartNumberingAfterBreak="0">
+  <w:abstractNum w:abstractNumId="13" w15:restartNumberingAfterBreak="0">
     <w:nsid w:val="6A825983"/>
     <w:multiLevelType w:val="hybridMultilevel"/>
     <w:tmpl w:val="6BA06E3E"/>
@@ -1954,7 +2393,7 @@
       </w:rPr>
     </w:lvl>
   </w:abstractNum>
-  <w:abstractNum w:abstractNumId="12" w15:restartNumberingAfterBreak="0">
+  <w:abstractNum w:abstractNumId="14" w15:restartNumberingAfterBreak="0">
     <w:nsid w:val="6B2A7BF5"/>
     <w:multiLevelType w:val="hybridMultilevel"/>
     <w:tmpl w:val="46EE69DC"/>
@@ -2067,43 +2506,49 @@
     </w:lvl>
   </w:abstractNum>
   <w:num w:numId="1">
-    <w:abstractNumId w:val="12"/>
+    <w:abstractNumId w:val="14"/>
   </w:num>
   <w:num w:numId="2">
-    <w:abstractNumId w:val="4"/>
+    <w:abstractNumId w:val="6"/>
   </w:num>
   <w:num w:numId="3">
-    <w:abstractNumId w:val="10"/>
+    <w:abstractNumId w:val="12"/>
   </w:num>
   <w:num w:numId="4">
     <w:abstractNumId w:val="0"/>
   </w:num>
   <w:num w:numId="5">
-    <w:abstractNumId w:val="11"/>
+    <w:abstractNumId w:val="13"/>
   </w:num>
   <w:num w:numId="6">
-    <w:abstractNumId w:val="9"/>
+    <w:abstractNumId w:val="11"/>
   </w:num>
   <w:num w:numId="7">
     <w:abstractNumId w:val="1"/>
   </w:num>
   <w:num w:numId="8">
-    <w:abstractNumId w:val="6"/>
+    <w:abstractNumId w:val="8"/>
   </w:num>
   <w:num w:numId="9">
-    <w:abstractNumId w:val="8"/>
+    <w:abstractNumId w:val="10"/>
   </w:num>
   <w:num w:numId="10">
+    <w:abstractNumId w:val="9"/>
+  </w:num>
+  <w:num w:numId="11">
     <w:abstractNumId w:val="7"/>
   </w:num>
-  <w:num w:numId="11">
+  <w:num w:numId="12">
+    <w:abstractNumId w:val="4"/>
+  </w:num>
+  <w:num w:numId="13">
     <w:abstractNumId w:val="5"/>
   </w:num>
-  <w:num w:numId="12">
+  <w:num w:numId="14">
+    <w:abstractNumId w:val="3"/>
+  </w:num>
+  <w:num w:numId="15">
     <w:abstractNumId w:val="2"/>
-  </w:num>
-  <w:num w:numId="13">
-    <w:abstractNumId w:val="3"/>
   </w:num>
 </w:numbering>
 </file>

</xml_diff>

<commit_message>
begin met optietransacties in portefeuille toevoegen
</commit_message>
<xml_diff>
--- a/Ontwerp/Sprints/Sprint 036.docx
+++ b/Ontwerp/Sprints/Sprint 036.docx
@@ -103,123 +103,53 @@
               <w:rPr>
                 <w:lang w:val="nl-NL"/>
               </w:rPr>
-              <w:t>W005  Tonen totale portefeuillewaarde</w:t>
-            </w:r>
-            <w:r>
-              <w:rPr>
-                <w:lang w:val="nl-NL"/>
-              </w:rPr>
-              <w:t xml:space="preserve"> en totale winst/verlies (exclusief opties)</w:t>
-            </w:r>
-          </w:p>
-          <w:p>
-            <w:pPr>
-              <w:rPr>
-                <w:lang w:val="nl-NL"/>
-              </w:rPr>
-            </w:pPr>
-          </w:p>
-          <w:p>
-            <w:pPr>
-              <w:rPr>
-                <w:lang w:val="nl-NL"/>
-              </w:rPr>
-            </w:pPr>
-            <w:r>
-              <w:rPr>
-                <w:lang w:val="nl-NL"/>
-              </w:rPr>
-              <w:t>In de portefeuille tonen hoeveel de totale winst/verlies is aan de hand van de posities. Merk op dat dit nog wat lastig wordt zodra optieorders en optietransacties toegevoegd kunnen worden. De waarden van openstaande optieposities kan geschat worden aan de hand van de black-scholes waarde en de geschatte volatiliteit of door middel van het zelf inbrengen van de laatste waarde van de optie.</w:t>
-            </w:r>
-          </w:p>
-          <w:p>
-            <w:pPr>
-              <w:rPr>
-                <w:lang w:val="nl-NL"/>
-              </w:rPr>
-            </w:pPr>
-          </w:p>
-          <w:p>
-            <w:pPr>
-              <w:rPr>
-                <w:lang w:val="nl-NL"/>
-              </w:rPr>
-            </w:pPr>
-            <w:r>
-              <w:rPr>
-                <w:lang w:val="nl-NL"/>
-              </w:rPr>
-              <w:t>Per positie tonen hoeveel die waard is.</w:t>
-            </w:r>
-          </w:p>
-          <w:p>
-            <w:pPr>
-              <w:rPr>
-                <w:lang w:val="nl-NL"/>
-              </w:rPr>
-            </w:pPr>
-          </w:p>
-          <w:p>
-            <w:pPr>
-              <w:rPr>
-                <w:lang w:val="nl-NL"/>
-              </w:rPr>
-            </w:pPr>
-            <w:r>
-              <w:rPr>
-                <w:lang w:val="nl-NL"/>
-              </w:rPr>
-              <w:t>Geschat ongeveer 2 uur</w:t>
-            </w:r>
-          </w:p>
-        </w:tc>
-      </w:tr>
-    </w:tbl>
-    <w:p/>
-    <w:p>
-      <w:pPr>
-        <w:pStyle w:val="ListParagraph"/>
-        <w:ind w:left="0"/>
-        <w:jc w:val="both"/>
-      </w:pPr>
-    </w:p>
-    <w:tbl>
-      <w:tblPr>
-        <w:tblStyle w:val="TableGrid"/>
-        <w:tblW w:w="0" w:type="auto"/>
-        <w:tblLook w:val="04A0" w:firstRow="1" w:lastRow="0" w:firstColumn="1" w:lastColumn="0" w:noHBand="0" w:noVBand="1"/>
-      </w:tblPr>
-      <w:tblGrid>
-        <w:gridCol w:w="9062"/>
-      </w:tblGrid>
-      <w:tr>
-        <w:tc>
-          <w:tcPr>
-            <w:tcW w:w="9062" w:type="dxa"/>
-          </w:tcPr>
-          <w:p>
-            <w:pPr>
-              <w:rPr>
-                <w:lang w:val="nl-NL"/>
-              </w:rPr>
-            </w:pPr>
-            <w:r>
-              <w:rPr>
-                <w:lang w:val="nl-NL"/>
-              </w:rPr>
-              <w:t>W001   Portefeuille op kunnen slaan</w:t>
-            </w:r>
-            <w:r>
-              <w:rPr>
-                <w:lang w:val="nl-NL"/>
-              </w:rPr>
-              <w:t xml:space="preserve">. Droog beleggen met actuele situatie. </w:t>
-            </w:r>
-            <w:r>
-              <w:rPr>
-                <w:lang w:val="nl-NL"/>
-              </w:rPr>
-              <w:t>– Deels geimplementeerd</w:t>
+              <w:t>W006 Optieorders en optietransacties t</w:t>
+            </w:r>
+            <w:r>
+              <w:rPr>
+                <w:lang w:val="nl-NL"/>
+              </w:rPr>
+              <w:t>oevoegen aan de portefeuille - 1 nov 2020</w:t>
+            </w:r>
+          </w:p>
+          <w:p>
+            <w:pPr>
+              <w:rPr>
+                <w:lang w:val="nl-NL"/>
+              </w:rPr>
+            </w:pPr>
+          </w:p>
+          <w:p>
+            <w:pPr>
+              <w:rPr>
+                <w:lang w:val="nl-NL"/>
+              </w:rPr>
+            </w:pPr>
+            <w:r>
+              <w:rPr>
+                <w:lang w:val="nl-NL"/>
+              </w:rPr>
+              <w:t>Het is van groot belang om ook optieorders en optietransacties aan de portefeuille toe te kunnen voegen. Anders heb ik dat belangrijke instrument niet voorhanden.</w:t>
+            </w:r>
+          </w:p>
+          <w:p>
+            <w:pPr>
+              <w:rPr>
+                <w:lang w:val="nl-NL"/>
+              </w:rPr>
+            </w:pPr>
+          </w:p>
+          <w:p>
+            <w:pPr>
+              <w:rPr>
+                <w:lang w:val="nl-NL"/>
+              </w:rPr>
+            </w:pPr>
+            <w:r>
+              <w:rPr>
+                <w:lang w:val="nl-NL"/>
+              </w:rPr>
+              <w:t>Ik moet dan wel de optietransacties met de hand uitvoeren en de waardering van de optieposities met de hand uitvoeren, op zich is dat wel een belemmering voor retro-beleggen. Waarschijnlijk is het handig om daarom de optiewaardering deels automatisch te laten schatten via Black Scholes op basis van resterende looptijd, volatiliteit, rente en dividend.</w:t>
             </w:r>
             <w:r>
               <w:rPr>
@@ -227,101 +157,33 @@
               </w:rPr>
               <w:br/>
             </w:r>
-          </w:p>
-          <w:p>
-            <w:pPr>
-              <w:rPr>
-                <w:lang w:val="nl-NL"/>
-              </w:rPr>
-            </w:pPr>
-            <w:r>
-              <w:rPr>
-                <w:lang w:val="nl-NL"/>
-              </w:rPr>
-              <w:t>Betekent dat “onthouden” wordt op welke datum we waren gebleven met de portefeuille. Zodra via de portefeuille het grafiekenscherm wordt geopend wordt de grafiek geopend tot op de laatste handelsdag waarop je de grafiek zag.</w:t>
-            </w:r>
-          </w:p>
-          <w:p>
-            <w:pPr>
-              <w:rPr>
-                <w:lang w:val="nl-NL"/>
-              </w:rPr>
-            </w:pPr>
-          </w:p>
-          <w:p>
-            <w:pPr>
-              <w:rPr>
-                <w:lang w:val="nl-NL"/>
-              </w:rPr>
-            </w:pPr>
-            <w:r>
-              <w:rPr>
-                <w:lang w:val="nl-NL"/>
-              </w:rPr>
-              <w:t xml:space="preserve">Zie </w:t>
-            </w:r>
-            <w:r>
-              <w:rPr>
-                <w:lang w:val="nl-NL"/>
-              </w:rPr>
-              <w:t xml:space="preserve">in Sprint 0035 doc </w:t>
-            </w:r>
-            <w:r>
-              <w:rPr>
-                <w:lang w:val="nl-NL"/>
-              </w:rPr>
-              <w:t>de afhandeling van orders middels sequentiediagrammen en flow diagram.</w:t>
-            </w:r>
-          </w:p>
-          <w:p>
-            <w:pPr>
-              <w:rPr>
-                <w:lang w:val="nl-NL"/>
-              </w:rPr>
-            </w:pPr>
-          </w:p>
-          <w:p>
-            <w:pPr>
-              <w:rPr>
-                <w:lang w:val="nl-NL"/>
-              </w:rPr>
-            </w:pPr>
-            <w:r>
-              <w:rPr>
-                <w:lang w:val="nl-NL"/>
-              </w:rPr>
-              <w:t>Deze wijziging is grotendeels doorgevoerd maar er zijn nog problemen met synchronisatie</w:t>
-            </w:r>
-            <w:r>
-              <w:rPr>
-                <w:lang w:val="nl-NL"/>
-              </w:rPr>
-              <w:t xml:space="preserve"> tussen de schermen onderling</w:t>
-            </w:r>
-            <w:r>
-              <w:rPr>
-                <w:lang w:val="nl-NL"/>
-              </w:rPr>
-              <w:t>, zie W004.</w:t>
-            </w:r>
-          </w:p>
-          <w:p>
-            <w:pPr>
-              <w:rPr>
-                <w:lang w:val="nl-NL"/>
-              </w:rPr>
-            </w:pPr>
-            <w:r>
-              <w:rPr>
-                <w:lang w:val="nl-NL"/>
-              </w:rPr>
-              <w:t>Daarnaast is het zeer wenselijk om de plus of de min van het beleggen in te zien, zie</w:t>
-            </w:r>
-            <w:r>
-              <w:rPr>
-                <w:lang w:val="nl-NL"/>
-              </w:rPr>
-              <w:t xml:space="preserve"> W005. </w:t>
+            <w:bookmarkStart w:id="0" w:name="_GoBack"/>
+            <w:bookmarkEnd w:id="0"/>
+          </w:p>
+          <w:p>
+            <w:pPr>
+              <w:rPr>
+                <w:lang w:val="nl-NL"/>
+              </w:rPr>
+            </w:pPr>
+            <w:r>
+              <w:rPr>
+                <w:lang w:val="nl-NL"/>
+              </w:rPr>
+              <w:t>Reden om hier een hoge prioriteit aan te geven is dat op een andere manier ik geen plezier ga hebben van een portefeuille omdat ik ook in de praktijk gebruik wil maken van het optie-instrument. Ik wil daar dus ervaring mee opdoen in de vorm van het droog beleggen. Mijn handen jeuken anders om op een andere manier droog te beleggen of, wat we echt niet willen, echt te gaan beleggen zonder goede onderbouwde beleggingsstrategie.</w:t>
+            </w:r>
+          </w:p>
+          <w:p>
+            <w:pPr>
+              <w:rPr>
+                <w:lang w:val="nl-NL"/>
+              </w:rPr>
+            </w:pPr>
+            <w:r>
+              <w:rPr>
+                <w:lang w:val="nl-NL"/>
+              </w:rPr>
+              <w:t xml:space="preserve"> </w:t>
             </w:r>
           </w:p>
         </w:tc>
@@ -353,6 +215,270 @@
               <w:rPr>
                 <w:lang w:val="nl-NL"/>
               </w:rPr>
+              <w:t>W005  Tonen totale portefeuillewaarde</w:t>
+            </w:r>
+            <w:r>
+              <w:rPr>
+                <w:lang w:val="nl-NL"/>
+              </w:rPr>
+              <w:t xml:space="preserve"> en totale winst/verlies (exclusief opties)</w:t>
+            </w:r>
+            <w:r>
+              <w:rPr>
+                <w:lang w:val="nl-NL"/>
+              </w:rPr>
+              <w:t xml:space="preserve"> – Gerealiseerd.</w:t>
+            </w:r>
+          </w:p>
+          <w:p>
+            <w:pPr>
+              <w:rPr>
+                <w:lang w:val="nl-NL"/>
+              </w:rPr>
+            </w:pPr>
+          </w:p>
+          <w:p>
+            <w:pPr>
+              <w:rPr>
+                <w:lang w:val="nl-NL"/>
+              </w:rPr>
+            </w:pPr>
+            <w:r>
+              <w:rPr>
+                <w:lang w:val="nl-NL"/>
+              </w:rPr>
+              <w:t>In de portefeuille tonen hoeveel de totale winst/verlies is aan de hand van de posities. Merk op dat dit nog wat lastig wordt zodra optieorders en optietransacties toegevoegd kunnen worden. De waarden van openstaande optieposities kan geschat worden aan de hand van de black-scholes waarde en de geschatte volatiliteit of door middel van het zelf inbrengen van de laatste waarde van de optie.</w:t>
+            </w:r>
+          </w:p>
+          <w:p>
+            <w:pPr>
+              <w:rPr>
+                <w:lang w:val="nl-NL"/>
+              </w:rPr>
+            </w:pPr>
+          </w:p>
+          <w:p>
+            <w:pPr>
+              <w:rPr>
+                <w:lang w:val="nl-NL"/>
+              </w:rPr>
+            </w:pPr>
+            <w:r>
+              <w:rPr>
+                <w:lang w:val="nl-NL"/>
+              </w:rPr>
+              <w:t>Per positie tonen hoeveel die waard is.</w:t>
+            </w:r>
+          </w:p>
+          <w:p>
+            <w:pPr>
+              <w:rPr>
+                <w:lang w:val="nl-NL"/>
+              </w:rPr>
+            </w:pPr>
+          </w:p>
+          <w:p>
+            <w:pPr>
+              <w:rPr>
+                <w:lang w:val="nl-NL"/>
+              </w:rPr>
+            </w:pPr>
+            <w:r>
+              <w:rPr>
+                <w:lang w:val="nl-NL"/>
+              </w:rPr>
+              <w:t>Geschat ongeveer 2 uur</w:t>
+            </w:r>
+          </w:p>
+        </w:tc>
+      </w:tr>
+    </w:tbl>
+    <w:p/>
+    <w:p>
+      <w:pPr>
+        <w:pStyle w:val="ListParagraph"/>
+        <w:ind w:left="0"/>
+        <w:jc w:val="both"/>
+      </w:pPr>
+    </w:p>
+    <w:tbl>
+      <w:tblPr>
+        <w:tblStyle w:val="TableGrid"/>
+        <w:tblW w:w="0" w:type="auto"/>
+        <w:tblLook w:val="04A0" w:firstRow="1" w:lastRow="0" w:firstColumn="1" w:lastColumn="0" w:noHBand="0" w:noVBand="1"/>
+      </w:tblPr>
+      <w:tblGrid>
+        <w:gridCol w:w="9062"/>
+      </w:tblGrid>
+      <w:tr>
+        <w:tc>
+          <w:tcPr>
+            <w:tcW w:w="9062" w:type="dxa"/>
+          </w:tcPr>
+          <w:p>
+            <w:pPr>
+              <w:rPr>
+                <w:lang w:val="nl-NL"/>
+              </w:rPr>
+            </w:pPr>
+            <w:r>
+              <w:rPr>
+                <w:lang w:val="nl-NL"/>
+              </w:rPr>
+              <w:t>W001   Portefeuille op kunnen slaan</w:t>
+            </w:r>
+            <w:r>
+              <w:rPr>
+                <w:lang w:val="nl-NL"/>
+              </w:rPr>
+              <w:t xml:space="preserve">. Droog beleggen met actuele situatie. </w:t>
+            </w:r>
+            <w:r>
+              <w:rPr>
+                <w:lang w:val="nl-NL"/>
+              </w:rPr>
+              <w:t>–</w:t>
+            </w:r>
+            <w:r>
+              <w:rPr>
+                <w:lang w:val="nl-NL"/>
+              </w:rPr>
+              <w:t xml:space="preserve"> Gerealiseerd.</w:t>
+            </w:r>
+          </w:p>
+          <w:p>
+            <w:pPr>
+              <w:rPr>
+                <w:lang w:val="nl-NL"/>
+              </w:rPr>
+            </w:pPr>
+          </w:p>
+          <w:p>
+            <w:pPr>
+              <w:rPr>
+                <w:lang w:val="nl-NL"/>
+              </w:rPr>
+            </w:pPr>
+            <w:r>
+              <w:rPr>
+                <w:lang w:val="nl-NL"/>
+              </w:rPr>
+              <w:t>Betekent dat “onthouden” wordt op welke datum we waren gebleven met de portefeuille. Zodra via de portefeuille het grafiekenscherm wordt geopend wordt de grafiek geopend tot op de laatste handelsdag waarop je de grafiek zag.</w:t>
+            </w:r>
+          </w:p>
+          <w:p>
+            <w:pPr>
+              <w:rPr>
+                <w:lang w:val="nl-NL"/>
+              </w:rPr>
+            </w:pPr>
+          </w:p>
+          <w:p>
+            <w:pPr>
+              <w:rPr>
+                <w:lang w:val="nl-NL"/>
+              </w:rPr>
+            </w:pPr>
+            <w:r>
+              <w:rPr>
+                <w:lang w:val="nl-NL"/>
+              </w:rPr>
+              <w:t xml:space="preserve">Zie </w:t>
+            </w:r>
+            <w:r>
+              <w:rPr>
+                <w:lang w:val="nl-NL"/>
+              </w:rPr>
+              <w:t xml:space="preserve">in Sprint 0035 doc </w:t>
+            </w:r>
+            <w:r>
+              <w:rPr>
+                <w:lang w:val="nl-NL"/>
+              </w:rPr>
+              <w:t>de afhandeling van orders middels sequentiediagrammen en flow diagram.</w:t>
+            </w:r>
+          </w:p>
+          <w:p>
+            <w:pPr>
+              <w:rPr>
+                <w:lang w:val="nl-NL"/>
+              </w:rPr>
+            </w:pPr>
+          </w:p>
+          <w:p>
+            <w:pPr>
+              <w:rPr>
+                <w:lang w:val="nl-NL"/>
+              </w:rPr>
+            </w:pPr>
+            <w:r>
+              <w:rPr>
+                <w:lang w:val="nl-NL"/>
+              </w:rPr>
+              <w:lastRenderedPageBreak/>
+              <w:t>Deze wijziging is grotendeels doorgevoerd maar er zijn nog problemen met synchronisatie</w:t>
+            </w:r>
+            <w:r>
+              <w:rPr>
+                <w:lang w:val="nl-NL"/>
+              </w:rPr>
+              <w:t xml:space="preserve"> tussen de schermen onderling</w:t>
+            </w:r>
+            <w:r>
+              <w:rPr>
+                <w:lang w:val="nl-NL"/>
+              </w:rPr>
+              <w:t>, zie W004.</w:t>
+            </w:r>
+          </w:p>
+          <w:p>
+            <w:pPr>
+              <w:rPr>
+                <w:lang w:val="nl-NL"/>
+              </w:rPr>
+            </w:pPr>
+            <w:r>
+              <w:rPr>
+                <w:lang w:val="nl-NL"/>
+              </w:rPr>
+              <w:t>Daarnaast is het zeer wenselijk om de plus of de min van het beleggen in te zien, zie</w:t>
+            </w:r>
+            <w:r>
+              <w:rPr>
+                <w:lang w:val="nl-NL"/>
+              </w:rPr>
+              <w:t xml:space="preserve"> W005. </w:t>
+            </w:r>
+          </w:p>
+        </w:tc>
+      </w:tr>
+    </w:tbl>
+    <w:p/>
+    <w:p/>
+    <w:tbl>
+      <w:tblPr>
+        <w:tblStyle w:val="TableGrid"/>
+        <w:tblW w:w="0" w:type="auto"/>
+        <w:tblLook w:val="04A0" w:firstRow="1" w:lastRow="0" w:firstColumn="1" w:lastColumn="0" w:noHBand="0" w:noVBand="1"/>
+      </w:tblPr>
+      <w:tblGrid>
+        <w:gridCol w:w="9062"/>
+      </w:tblGrid>
+      <w:tr>
+        <w:tc>
+          <w:tcPr>
+            <w:tcW w:w="9062" w:type="dxa"/>
+          </w:tcPr>
+          <w:p>
+            <w:pPr>
+              <w:rPr>
+                <w:lang w:val="nl-NL"/>
+              </w:rPr>
+            </w:pPr>
+            <w:r>
+              <w:rPr>
+                <w:lang w:val="nl-NL"/>
+              </w:rPr>
               <w:t>W00</w:t>
             </w:r>
             <w:r>
@@ -372,6 +498,12 @@
                 <w:lang w:val="nl-NL"/>
               </w:rPr>
               <w:t>ortefeuille indien van toepassing</w:t>
+            </w:r>
+            <w:r>
+              <w:rPr>
+                <w:lang w:val="nl-NL"/>
+              </w:rPr>
+              <w:t xml:space="preserve"> – nog open.</w:t>
             </w:r>
           </w:p>
           <w:p>
@@ -760,7 +892,13 @@
         </w:numPr>
       </w:pPr>
       <w:r>
-        <w:t>totaal aantal gekocht TG is 50 + 50 = 100</w:t>
+        <w:t>totaal aantal gekocht T</w:t>
+      </w:r>
+      <w:r>
+        <w:t>A</w:t>
+      </w:r>
+      <w:r>
+        <w:t xml:space="preserve"> is 50 + 50 = 100</w:t>
       </w:r>
       <w:r>
         <w:t xml:space="preserve"> stuks</w:t>
@@ -832,7 +970,13 @@
         <w:t xml:space="preserve">Gerealiseerde winst/verlies </w:t>
       </w:r>
       <w:r>
-        <w:t xml:space="preserve">GRW = </w:t>
+        <w:t>GW</w:t>
+      </w:r>
+      <w:r>
+        <w:t>V</w:t>
+      </w:r>
+      <w:r>
+        <w:t xml:space="preserve"> = </w:t>
       </w:r>
       <w:r>
         <w:t xml:space="preserve">is </w:t>
@@ -849,10 +993,14 @@
           <w:numId w:val="15"/>
         </w:numPr>
       </w:pPr>
-      <w:bookmarkStart w:id="0" w:name="_GoBack"/>
-      <w:bookmarkEnd w:id="0"/>
-      <w:r>
-        <w:t>Openstaande positie POS is gelijk aan POS = TG – TV = 50</w:t>
+      <w:r>
+        <w:t>Openstaande positie POS is gelijk aan POS = T</w:t>
+      </w:r>
+      <w:r>
+        <w:t>A</w:t>
+      </w:r>
+      <w:r>
+        <w:t xml:space="preserve"> – TV = 50</w:t>
       </w:r>
     </w:p>
     <w:p>
@@ -864,7 +1012,13 @@
         </w:numPr>
       </w:pPr>
       <w:r>
-        <w:t>Ongerealiseerde winst = POS * ( K – GAK ) waarbij K de huidige koers is</w:t>
+        <w:t>Ongerealiseerde winst</w:t>
+      </w:r>
+      <w:r>
+        <w:t xml:space="preserve"> OWV</w:t>
+      </w:r>
+      <w:r>
+        <w:t xml:space="preserve"> = POS * ( K – GAK ) waarbij K de huidige koers is</w:t>
       </w:r>
     </w:p>
     <w:p>

</xml_diff>

<commit_message>
Ontwerp aangepast sprint 36 voor optieprijs aanpassingen
</commit_message>
<xml_diff>
--- a/Ontwerp/Sprints/Sprint 036.docx
+++ b/Ontwerp/Sprints/Sprint 036.docx
@@ -1,10 +1,10 @@
 
 <file path=word/document.xml><?xml version="1.0" encoding="utf-8"?>
-<w:document xmlns:wpc="http://schemas.microsoft.com/office/word/2010/wordprocessingCanvas" xmlns:cx="http://schemas.microsoft.com/office/drawing/2014/chartex" xmlns:cx1="http://schemas.microsoft.com/office/drawing/2015/9/8/chartex" xmlns:cx2="http://schemas.microsoft.com/office/drawing/2015/10/21/chartex" xmlns:cx3="http://schemas.microsoft.com/office/drawing/2016/5/9/chartex" xmlns:cx4="http://schemas.microsoft.com/office/drawing/2016/5/10/chartex" xmlns:cx5="http://schemas.microsoft.com/office/drawing/2016/5/11/chartex" xmlns:cx6="http://schemas.microsoft.com/office/drawing/2016/5/12/chartex" xmlns:cx7="http://schemas.microsoft.com/office/drawing/2016/5/13/chartex" xmlns:cx8="http://schemas.microsoft.com/office/drawing/2016/5/14/chartex" xmlns:mc="http://schemas.openxmlformats.org/markup-compatibility/2006" xmlns:aink="http://schemas.microsoft.com/office/drawing/2016/ink" xmlns:am3d="http://schemas.microsoft.com/office/drawing/2017/model3d" xmlns:o="urn:schemas-microsoft-com:office:office" xmlns:r="http://schemas.openxmlformats.org/officeDocument/2006/relationships" xmlns:m="http://schemas.openxmlformats.org/officeDocument/2006/math" xmlns:v="urn:schemas-microsoft-com:vml" xmlns:wp14="http://schemas.microsoft.com/office/word/2010/wordprocessingDrawing" xmlns:wp="http://schemas.openxmlformats.org/drawingml/2006/wordprocessingDrawing" xmlns:w10="urn:schemas-microsoft-com:office:word" xmlns:w="http://schemas.openxmlformats.org/wordprocessingml/2006/main" xmlns:w14="http://schemas.microsoft.com/office/word/2010/wordml" xmlns:w15="http://schemas.microsoft.com/office/word/2012/wordml" xmlns:w16cid="http://schemas.microsoft.com/office/word/2016/wordml/cid" xmlns:w16se="http://schemas.microsoft.com/office/word/2015/wordml/symex" xmlns:wpg="http://schemas.microsoft.com/office/word/2010/wordprocessingGroup" xmlns:wpi="http://schemas.microsoft.com/office/word/2010/wordprocessingInk" xmlns:wne="http://schemas.microsoft.com/office/word/2006/wordml" xmlns:wps="http://schemas.microsoft.com/office/word/2010/wordprocessingShape" mc:Ignorable="w14 w15 w16se w16cid wp14">
+<w:document xmlns:wpc="http://schemas.microsoft.com/office/word/2010/wordprocessingCanvas" xmlns:cx="http://schemas.microsoft.com/office/drawing/2014/chartex" xmlns:cx1="http://schemas.microsoft.com/office/drawing/2015/9/8/chartex" xmlns:cx2="http://schemas.microsoft.com/office/drawing/2015/10/21/chartex" xmlns:cx3="http://schemas.microsoft.com/office/drawing/2016/5/9/chartex" xmlns:cx4="http://schemas.microsoft.com/office/drawing/2016/5/10/chartex" xmlns:cx5="http://schemas.microsoft.com/office/drawing/2016/5/11/chartex" xmlns:cx6="http://schemas.microsoft.com/office/drawing/2016/5/12/chartex" xmlns:cx7="http://schemas.microsoft.com/office/drawing/2016/5/13/chartex" xmlns:cx8="http://schemas.microsoft.com/office/drawing/2016/5/14/chartex" xmlns:mc="http://schemas.openxmlformats.org/markup-compatibility/2006" xmlns:aink="http://schemas.microsoft.com/office/drawing/2016/ink" xmlns:am3d="http://schemas.microsoft.com/office/drawing/2017/model3d" xmlns:o="urn:schemas-microsoft-com:office:office" xmlns:r="http://schemas.openxmlformats.org/officeDocument/2006/relationships" xmlns:m="http://schemas.openxmlformats.org/officeDocument/2006/math" xmlns:v="urn:schemas-microsoft-com:vml" xmlns:wp14="http://schemas.microsoft.com/office/word/2010/wordprocessingDrawing" xmlns:wp="http://schemas.openxmlformats.org/drawingml/2006/wordprocessingDrawing" xmlns:w10="urn:schemas-microsoft-com:office:word" xmlns:w="http://schemas.openxmlformats.org/wordprocessingml/2006/main" xmlns:w14="http://schemas.microsoft.com/office/word/2010/wordml" xmlns:w15="http://schemas.microsoft.com/office/word/2012/wordml" xmlns:w16cex="http://schemas.microsoft.com/office/word/2018/wordml/cex" xmlns:w16cid="http://schemas.microsoft.com/office/word/2016/wordml/cid" xmlns:w16="http://schemas.microsoft.com/office/word/2018/wordml" xmlns:w16se="http://schemas.microsoft.com/office/word/2015/wordml/symex" xmlns:wpg="http://schemas.microsoft.com/office/word/2010/wordprocessingGroup" xmlns:wpi="http://schemas.microsoft.com/office/word/2010/wordprocessingInk" xmlns:wne="http://schemas.microsoft.com/office/word/2006/wordml" xmlns:wps="http://schemas.microsoft.com/office/word/2010/wordprocessingShape" mc:Ignorable="w14 w15 w16se w16cid w16 w16cex wp14">
   <w:body>
     <w:p>
       <w:pPr>
-        <w:pStyle w:val="Heading1"/>
+        <w:pStyle w:val="Kop1"/>
       </w:pPr>
       <w:r>
         <w:t>Sprint 0.3</w:t>
@@ -42,7 +42,7 @@
     </w:p>
     <w:p>
       <w:pPr>
-        <w:pStyle w:val="Heading2"/>
+        <w:pStyle w:val="Kop2"/>
         <w:rPr>
           <w:rFonts w:asciiTheme="minorHAnsi" w:eastAsiaTheme="minorHAnsi" w:hAnsiTheme="minorHAnsi" w:cstheme="minorBidi"/>
           <w:color w:val="auto"/>
@@ -81,7 +81,7 @@
     <w:p/>
     <w:tbl>
       <w:tblPr>
-        <w:tblStyle w:val="TableGrid"/>
+        <w:tblStyle w:val="Tabelraster"/>
         <w:tblW w:w="0" w:type="auto"/>
         <w:tblLook w:val="04A0" w:firstRow="1" w:lastRow="0" w:firstColumn="1" w:lastColumn="0" w:noHBand="0" w:noVBand="1"/>
       </w:tblPr>
@@ -157,8 +157,6 @@
               </w:rPr>
               <w:br/>
             </w:r>
-            <w:bookmarkStart w:id="0" w:name="_GoBack"/>
-            <w:bookmarkEnd w:id="0"/>
           </w:p>
           <w:p>
             <w:pPr>
@@ -171,6 +169,53 @@
                 <w:lang w:val="nl-NL"/>
               </w:rPr>
               <w:t>Reden om hier een hoge prioriteit aan te geven is dat op een andere manier ik geen plezier ga hebben van een portefeuille omdat ik ook in de praktijk gebruik wil maken van het optie-instrument. Ik wil daar dus ervaring mee opdoen in de vorm van het droog beleggen. Mijn handen jeuken anders om op een andere manier droog te beleggen of, wat we echt niet willen, echt te gaan beleggen zonder goede onderbouwde beleggingsstrategie.</w:t>
+            </w:r>
+          </w:p>
+          <w:p>
+            <w:pPr>
+              <w:rPr>
+                <w:lang w:val="nl-NL"/>
+              </w:rPr>
+            </w:pPr>
+          </w:p>
+          <w:p>
+            <w:pPr>
+              <w:rPr>
+                <w:lang w:val="nl-NL"/>
+              </w:rPr>
+            </w:pPr>
+            <w:r>
+              <w:rPr>
+                <w:lang w:val="nl-NL"/>
+              </w:rPr>
+              <w:t xml:space="preserve">Wo 4 nov 2020 </w:t>
+            </w:r>
+            <w:r>
+              <w:rPr>
+                <w:lang w:val="nl-NL"/>
+              </w:rPr>
+              <w:br/>
+              <w:t xml:space="preserve">Optietransacties kunnen worden toegevoegd, worden direct uitgevoerd met als executiedatum de laatste datum van de portefeuille. Waarde van de optie kan nog niet worden aangepast, staat nog open. </w:t>
+            </w:r>
+          </w:p>
+          <w:p>
+            <w:pPr>
+              <w:rPr>
+                <w:lang w:val="nl-NL"/>
+              </w:rPr>
+            </w:pPr>
+          </w:p>
+          <w:p>
+            <w:pPr>
+              <w:rPr>
+                <w:lang w:val="nl-NL"/>
+              </w:rPr>
+            </w:pPr>
+            <w:r>
+              <w:rPr>
+                <w:lang w:val="nl-NL"/>
+              </w:rPr>
+              <w:t>Doel is nog om de optieprijs bij te kunnen stellen. Zie verderop in dit document.</w:t>
             </w:r>
           </w:p>
           <w:p>
@@ -193,7 +238,7 @@
     <w:p/>
     <w:tbl>
       <w:tblPr>
-        <w:tblStyle w:val="TableGrid"/>
+        <w:tblStyle w:val="Tabelraster"/>
         <w:tblW w:w="0" w:type="auto"/>
         <w:tblLook w:val="04A0" w:firstRow="1" w:lastRow="0" w:firstColumn="1" w:lastColumn="0" w:noHBand="0" w:noVBand="1"/>
       </w:tblPr>
@@ -296,14 +341,14 @@
     <w:p/>
     <w:p>
       <w:pPr>
-        <w:pStyle w:val="ListParagraph"/>
+        <w:pStyle w:val="Lijstalinea"/>
         <w:ind w:left="0"/>
         <w:jc w:val="both"/>
       </w:pPr>
     </w:p>
     <w:tbl>
       <w:tblPr>
-        <w:tblStyle w:val="TableGrid"/>
+        <w:tblStyle w:val="Tabelraster"/>
         <w:tblW w:w="0" w:type="auto"/>
         <w:tblLook w:val="04A0" w:firstRow="1" w:lastRow="0" w:firstColumn="1" w:lastColumn="0" w:noHBand="0" w:noVBand="1"/>
       </w:tblPr>
@@ -363,6 +408,7 @@
               <w:rPr>
                 <w:lang w:val="nl-NL"/>
               </w:rPr>
+              <w:lastRenderedPageBreak/>
               <w:t>Betekent dat “onthouden” wordt op welke datum we waren gebleven met de portefeuille. Zodra via de portefeuille het grafiekenscherm wordt geopend wordt de grafiek geopend tot op de laatste handelsdag waarop je de grafiek zag.</w:t>
             </w:r>
           </w:p>
@@ -415,7 +461,6 @@
               <w:rPr>
                 <w:lang w:val="nl-NL"/>
               </w:rPr>
-              <w:lastRenderedPageBreak/>
               <w:t>Deze wijziging is grotendeels doorgevoerd maar er zijn nog problemen met synchronisatie</w:t>
             </w:r>
             <w:r>
@@ -457,7 +502,7 @@
     <w:p/>
     <w:tbl>
       <w:tblPr>
-        <w:tblStyle w:val="TableGrid"/>
+        <w:tblStyle w:val="Tabelraster"/>
         <w:tblW w:w="0" w:type="auto"/>
         <w:tblLook w:val="04A0" w:firstRow="1" w:lastRow="0" w:firstColumn="1" w:lastColumn="0" w:noHBand="0" w:noVBand="1"/>
       </w:tblPr>
@@ -540,7 +585,7 @@
           </w:p>
           <w:p>
             <w:pPr>
-              <w:pStyle w:val="ListParagraph"/>
+              <w:pStyle w:val="Lijstalinea"/>
               <w:numPr>
                 <w:ilvl w:val="0"/>
                 <w:numId w:val="11"/>
@@ -558,7 +603,7 @@
           </w:p>
           <w:p>
             <w:pPr>
-              <w:pStyle w:val="ListParagraph"/>
+              <w:pStyle w:val="Lijstalinea"/>
               <w:numPr>
                 <w:ilvl w:val="0"/>
                 <w:numId w:val="11"/>
@@ -576,7 +621,7 @@
           </w:p>
           <w:p>
             <w:pPr>
-              <w:pStyle w:val="ListParagraph"/>
+              <w:pStyle w:val="Lijstalinea"/>
               <w:numPr>
                 <w:ilvl w:val="0"/>
                 <w:numId w:val="11"/>
@@ -594,7 +639,7 @@
           </w:p>
           <w:p>
             <w:pPr>
-              <w:pStyle w:val="ListParagraph"/>
+              <w:pStyle w:val="Lijstalinea"/>
               <w:numPr>
                 <w:ilvl w:val="0"/>
                 <w:numId w:val="11"/>
@@ -612,7 +657,7 @@
           </w:p>
           <w:p>
             <w:pPr>
-              <w:pStyle w:val="ListParagraph"/>
+              <w:pStyle w:val="Lijstalinea"/>
               <w:numPr>
                 <w:ilvl w:val="0"/>
                 <w:numId w:val="11"/>
@@ -642,7 +687,7 @@
           </w:p>
           <w:p>
             <w:pPr>
-              <w:pStyle w:val="ListParagraph"/>
+              <w:pStyle w:val="Lijstalinea"/>
               <w:numPr>
                 <w:ilvl w:val="0"/>
                 <w:numId w:val="12"/>
@@ -660,7 +705,7 @@
           </w:p>
           <w:p>
             <w:pPr>
-              <w:pStyle w:val="ListParagraph"/>
+              <w:pStyle w:val="Lijstalinea"/>
               <w:numPr>
                 <w:ilvl w:val="0"/>
                 <w:numId w:val="12"/>
@@ -690,7 +735,7 @@
           </w:p>
           <w:p>
             <w:pPr>
-              <w:pStyle w:val="ListParagraph"/>
+              <w:pStyle w:val="Lijstalinea"/>
               <w:numPr>
                 <w:ilvl w:val="0"/>
                 <w:numId w:val="13"/>
@@ -708,7 +753,7 @@
           </w:p>
           <w:p>
             <w:pPr>
-              <w:pStyle w:val="ListParagraph"/>
+              <w:pStyle w:val="Lijstalinea"/>
               <w:numPr>
                 <w:ilvl w:val="0"/>
                 <w:numId w:val="13"/>
@@ -726,7 +771,7 @@
           </w:p>
           <w:p>
             <w:pPr>
-              <w:pStyle w:val="ListParagraph"/>
+              <w:pStyle w:val="Lijstalinea"/>
               <w:numPr>
                 <w:ilvl w:val="0"/>
                 <w:numId w:val="13"/>
@@ -761,7 +806,7 @@
     <w:p/>
     <w:p>
       <w:pPr>
-        <w:pStyle w:val="Heading3"/>
+        <w:pStyle w:val="Kop3"/>
       </w:pPr>
       <w:r>
         <w:t>Posities tonen</w:t>
@@ -831,37 +876,14 @@
     <w:p/>
     <w:p/>
     <w:p>
-      <w:pPr>
-        <w:rPr>
-          <w:lang w:val="en-US"/>
-        </w:rPr>
-      </w:pPr>
-      <w:r>
-        <w:rPr>
-          <w:lang w:val="en-US"/>
-        </w:rPr>
-        <w:t>Transactie [i] =  aantal [i], koers [i</w:t>
-      </w:r>
-      <w:r>
-        <w:rPr>
-          <w:lang w:val="en-US"/>
-        </w:rPr>
-        <w:t>]</w:t>
+      <w:r>
+        <w:t>Transactie [i] =  aantal [i], koers [i]</w:t>
       </w:r>
     </w:p>
+    <w:p/>
     <w:p>
-      <w:pPr>
-        <w:rPr>
-          <w:lang w:val="en-US"/>
-        </w:rPr>
-      </w:pPr>
-    </w:p>
-    <w:p>
-      <w:r>
-        <w:t xml:space="preserve">Het kan zijn dat er eerdere posities al zijn afgesloten, dat er meerdere aan- en verkooptransacties zijn geweest. </w:t>
-      </w:r>
-      <w:r>
-        <w:t>Stel de positie is 50 en voor heen zijn er al 100 aankopen geweest maar ook 50 verkopen:</w:t>
+      <w:r>
+        <w:t>Het kan zijn dat er eerdere posities al zijn afgesloten, dat er meerdere aan- en verkooptransacties zijn geweest. Stel de positie is 50 en voor heen zijn er al 100 aankopen geweest maar ook 50 verkopen:</w:t>
       </w:r>
     </w:p>
     <w:p/>
@@ -885,7 +907,7 @@
     <w:p/>
     <w:p>
       <w:pPr>
-        <w:pStyle w:val="ListParagraph"/>
+        <w:pStyle w:val="Lijstalinea"/>
         <w:numPr>
           <w:ilvl w:val="0"/>
           <w:numId w:val="15"/>
@@ -909,7 +931,7 @@
     </w:p>
     <w:p>
       <w:pPr>
-        <w:pStyle w:val="ListParagraph"/>
+        <w:pStyle w:val="Lijstalinea"/>
         <w:numPr>
           <w:ilvl w:val="0"/>
           <w:numId w:val="15"/>
@@ -924,7 +946,7 @@
     </w:p>
     <w:p>
       <w:pPr>
-        <w:pStyle w:val="ListParagraph"/>
+        <w:pStyle w:val="Lijstalinea"/>
         <w:numPr>
           <w:ilvl w:val="0"/>
           <w:numId w:val="15"/>
@@ -936,7 +958,7 @@
     </w:p>
     <w:p>
       <w:pPr>
-        <w:pStyle w:val="ListParagraph"/>
+        <w:pStyle w:val="Lijstalinea"/>
         <w:numPr>
           <w:ilvl w:val="0"/>
           <w:numId w:val="15"/>
@@ -960,7 +982,7 @@
     </w:p>
     <w:p>
       <w:pPr>
-        <w:pStyle w:val="ListParagraph"/>
+        <w:pStyle w:val="Lijstalinea"/>
         <w:numPr>
           <w:ilvl w:val="0"/>
           <w:numId w:val="15"/>
@@ -987,7 +1009,7 @@
     </w:p>
     <w:p>
       <w:pPr>
-        <w:pStyle w:val="ListParagraph"/>
+        <w:pStyle w:val="Lijstalinea"/>
         <w:numPr>
           <w:ilvl w:val="0"/>
           <w:numId w:val="15"/>
@@ -1005,7 +1027,7 @@
     </w:p>
     <w:p>
       <w:pPr>
-        <w:pStyle w:val="ListParagraph"/>
+        <w:pStyle w:val="Lijstalinea"/>
         <w:numPr>
           <w:ilvl w:val="0"/>
           <w:numId w:val="15"/>
@@ -1023,7 +1045,7 @@
     </w:p>
     <w:p>
       <w:pPr>
-        <w:pStyle w:val="ListParagraph"/>
+        <w:pStyle w:val="Lijstalinea"/>
       </w:pPr>
       <w:r>
         <w:t>Stel huidige koers K = 60 dan is ongerealiseerde winst/verlies gelijk aan</w:t>
@@ -1031,13 +1053,203 @@
     </w:p>
     <w:p>
       <w:pPr>
-        <w:pStyle w:val="ListParagraph"/>
+        <w:pStyle w:val="Lijstalinea"/>
       </w:pPr>
       <w:r>
         <w:t>POS * ( K – GAK) = 50 * ( 60  - 55 ) = 50 * 5 = 250 euro.</w:t>
       </w:r>
     </w:p>
     <w:p/>
+    <w:p>
+      <w:r>
+        <w:br w:type="page"/>
+      </w:r>
+    </w:p>
+    <w:p/>
+    <w:p>
+      <w:pPr>
+        <w:pStyle w:val="Kop3"/>
+      </w:pPr>
+      <w:r>
+        <w:t>Optieorder</w:t>
+      </w:r>
+      <w:r>
+        <w:t xml:space="preserve"> aanpassen</w:t>
+      </w:r>
+    </w:p>
+    <w:p/>
+    <w:p>
+      <w:r>
+        <w:t>Op dit moment wordt het bedrag van de optietransactie nog opgegeven.</w:t>
+      </w:r>
+    </w:p>
+    <w:p/>
+    <w:p>
+      <w:r>
+        <w:t xml:space="preserve">Optiecontracten gaan via optiepremie en aantal contracten. </w:t>
+      </w:r>
+      <w:r>
+        <w:t xml:space="preserve">Standaard is dat 100 maar in bepaalde gevallen, bijvoorbeeld bij dure aandelen, gaat dat per 10. </w:t>
+      </w:r>
+    </w:p>
+    <w:p/>
+    <w:p>
+      <w:r>
+        <w:t>Optieorder uitvoeren</w:t>
+      </w:r>
+      <w:r>
+        <w:t xml:space="preserve"> wijzigt</w:t>
+      </w:r>
+      <w:r>
+        <w:t>:</w:t>
+      </w:r>
+      <w:r>
+        <w:t xml:space="preserve"> er komt een contractgrootte die standaard 100 is en wijzigbaar is naar 10 stuks. De optiepremie wordt met de contractgrootte vermenigvuldigd om de prijs van het product te bepalen. Daar komen eventuele transactiekosten nog bij. </w:t>
+      </w:r>
+      <w:r>
+        <w:t>Transactiekosten kunnen we nog even buiten beschouwing laten voor een volgende increment of hier een vaste berekening aan koppelen, net als bij aandelentransacties.</w:t>
+      </w:r>
+    </w:p>
+    <w:p/>
+    <w:p>
+      <w:r>
+        <w:rPr>
+          <w:noProof/>
+        </w:rPr>
+        <w:drawing>
+          <wp:inline distT="0" distB="0" distL="0" distR="0" wp14:anchorId="56996EF6" wp14:editId="5742BE83">
+            <wp:extent cx="1028543" cy="1644650"/>
+            <wp:effectExtent l="0" t="0" r="635" b="0"/>
+            <wp:docPr id="3" name="Afbeelding 3"/>
+            <wp:cNvGraphicFramePr>
+              <a:graphicFrameLocks xmlns:a="http://schemas.openxmlformats.org/drawingml/2006/main" noChangeAspect="1"/>
+            </wp:cNvGraphicFramePr>
+            <a:graphic xmlns:a="http://schemas.openxmlformats.org/drawingml/2006/main">
+              <a:graphicData uri="http://schemas.openxmlformats.org/drawingml/2006/picture">
+                <pic:pic xmlns:pic="http://schemas.openxmlformats.org/drawingml/2006/picture">
+                  <pic:nvPicPr>
+                    <pic:cNvPr id="3" name="Afbeelding 3"/>
+                    <pic:cNvPicPr/>
+                  </pic:nvPicPr>
+                  <pic:blipFill>
+                    <a:blip r:embed="rId8" cstate="print">
+                      <a:extLst>
+                        <a:ext uri="{28A0092B-C50C-407E-A947-70E740481C1C}">
+                          <a14:useLocalDpi xmlns:a14="http://schemas.microsoft.com/office/drawing/2010/main" val="0"/>
+                        </a:ext>
+                      </a:extLst>
+                    </a:blip>
+                    <a:stretch>
+                      <a:fillRect/>
+                    </a:stretch>
+                  </pic:blipFill>
+                  <pic:spPr>
+                    <a:xfrm>
+                      <a:off x="0" y="0"/>
+                      <a:ext cx="1036580" cy="1657501"/>
+                    </a:xfrm>
+                    <a:prstGeom prst="rect">
+                      <a:avLst/>
+                    </a:prstGeom>
+                  </pic:spPr>
+                </pic:pic>
+              </a:graphicData>
+            </a:graphic>
+          </wp:inline>
+        </w:drawing>
+      </w:r>
+    </w:p>
+    <w:p/>
+    <w:p>
+      <w:pPr>
+        <w:pStyle w:val="Kop3"/>
+      </w:pPr>
+      <w:r>
+        <w:t>Optieprijsberekening en optieprijs aanpassen</w:t>
+      </w:r>
+    </w:p>
+    <w:p/>
+    <w:p>
+      <w:r>
+        <w:t>Het wordt mogelijk om de optieprijs aan te passen in het overzicht van de portefeuille door rechts te klikken op een optiepositie</w:t>
+      </w:r>
+      <w:r>
+        <w:t xml:space="preserve"> of door deze te selecteren en op een button te klikken.</w:t>
+      </w:r>
+    </w:p>
+    <w:p/>
+    <w:p>
+      <w:pPr>
+        <w:pStyle w:val="Kop3"/>
+      </w:pPr>
+      <w:r>
+        <w:t>Voor volgende sprint: optieprijzen automatisch berekenen.</w:t>
+      </w:r>
+      <w:r>
+        <w:br/>
+      </w:r>
+    </w:p>
+    <w:p>
+      <w:r>
+        <w:t>Te overwegen is nog om ook dividend, volatiliteit en rente in te kunnen voeren voor een geautomatiseerde berekening van de optieprijs. Dat kan dan via het venstertje waarmee je de optieprijs kunt invoeren als je die wilt aanpassen. Tevens een knop Optieprijzen schatten in portefeuillebeheer.</w:t>
+      </w:r>
+      <w:r>
+        <w:t xml:space="preserve"> Alleen die opties die dan nog een open positie hebben en waar een aandelenprijs bij aanwezig is en ook gegevens hebben over de optieparameters rente, dividend en volatiliteit worden dan herberekend. Deze rente, dividend en volatiliteit kun je invoeren bij het aanpassen van de optieprijs. Voor opties waar geen aandelenprijs of optieparameters van bekend zijn wordt een foutmelding gegenereerd, die moet je dan handmatig aanpassen.</w:t>
+      </w:r>
+    </w:p>
+    <w:p/>
+    <w:p>
+      <w:pPr>
+        <w:jc w:val="center"/>
+      </w:pPr>
+      <w:r>
+        <w:rPr>
+          <w:noProof/>
+        </w:rPr>
+        <w:lastRenderedPageBreak/>
+        <w:drawing>
+          <wp:inline distT="0" distB="0" distL="0" distR="0">
+            <wp:extent cx="1441450" cy="2504698"/>
+            <wp:effectExtent l="0" t="0" r="0" b="0"/>
+            <wp:docPr id="4" name="Afbeelding 4" descr="Afbeelding met tekst&#10;&#10;Automatisch gegenereerde beschrijving"/>
+            <wp:cNvGraphicFramePr>
+              <a:graphicFrameLocks xmlns:a="http://schemas.openxmlformats.org/drawingml/2006/main" noChangeAspect="1"/>
+            </wp:cNvGraphicFramePr>
+            <a:graphic xmlns:a="http://schemas.openxmlformats.org/drawingml/2006/main">
+              <a:graphicData uri="http://schemas.openxmlformats.org/drawingml/2006/picture">
+                <pic:pic xmlns:pic="http://schemas.openxmlformats.org/drawingml/2006/picture">
+                  <pic:nvPicPr>
+                    <pic:cNvPr id="4" name="Afbeelding 4" descr="Afbeelding met tekst&#10;&#10;Automatisch gegenereerde beschrijving"/>
+                    <pic:cNvPicPr/>
+                  </pic:nvPicPr>
+                  <pic:blipFill>
+                    <a:blip r:embed="rId9" cstate="print">
+                      <a:extLst>
+                        <a:ext uri="{28A0092B-C50C-407E-A947-70E740481C1C}">
+                          <a14:useLocalDpi xmlns:a14="http://schemas.microsoft.com/office/drawing/2010/main" val="0"/>
+                        </a:ext>
+                      </a:extLst>
+                    </a:blip>
+                    <a:stretch>
+                      <a:fillRect/>
+                    </a:stretch>
+                  </pic:blipFill>
+                  <pic:spPr>
+                    <a:xfrm>
+                      <a:off x="0" y="0"/>
+                      <a:ext cx="1446262" cy="2513059"/>
+                    </a:xfrm>
+                    <a:prstGeom prst="rect">
+                      <a:avLst/>
+                    </a:prstGeom>
+                  </pic:spPr>
+                </pic:pic>
+              </a:graphicData>
+            </a:graphic>
+          </wp:inline>
+        </w:drawing>
+      </w:r>
+    </w:p>
     <w:sectPr>
       <w:pgSz w:w="11906" w:h="16838"/>
       <w:pgMar w:top="1417" w:right="1417" w:bottom="1417" w:left="1417" w:header="708" w:footer="708" w:gutter="0"/>
@@ -1049,7 +1261,7 @@
 </file>
 
 <file path=word/endnotes.xml><?xml version="1.0" encoding="utf-8"?>
-<w:endnotes xmlns:wpc="http://schemas.microsoft.com/office/word/2010/wordprocessingCanvas" xmlns:cx="http://schemas.microsoft.com/office/drawing/2014/chartex" xmlns:cx1="http://schemas.microsoft.com/office/drawing/2015/9/8/chartex" xmlns:cx2="http://schemas.microsoft.com/office/drawing/2015/10/21/chartex" xmlns:cx3="http://schemas.microsoft.com/office/drawing/2016/5/9/chartex" xmlns:cx4="http://schemas.microsoft.com/office/drawing/2016/5/10/chartex" xmlns:cx5="http://schemas.microsoft.com/office/drawing/2016/5/11/chartex" xmlns:cx6="http://schemas.microsoft.com/office/drawing/2016/5/12/chartex" xmlns:cx7="http://schemas.microsoft.com/office/drawing/2016/5/13/chartex" xmlns:cx8="http://schemas.microsoft.com/office/drawing/2016/5/14/chartex" xmlns:mc="http://schemas.openxmlformats.org/markup-compatibility/2006" xmlns:aink="http://schemas.microsoft.com/office/drawing/2016/ink" xmlns:am3d="http://schemas.microsoft.com/office/drawing/2017/model3d" xmlns:o="urn:schemas-microsoft-com:office:office" xmlns:r="http://schemas.openxmlformats.org/officeDocument/2006/relationships" xmlns:m="http://schemas.openxmlformats.org/officeDocument/2006/math" xmlns:v="urn:schemas-microsoft-com:vml" xmlns:wp14="http://schemas.microsoft.com/office/word/2010/wordprocessingDrawing" xmlns:wp="http://schemas.openxmlformats.org/drawingml/2006/wordprocessingDrawing" xmlns:w10="urn:schemas-microsoft-com:office:word" xmlns:w="http://schemas.openxmlformats.org/wordprocessingml/2006/main" xmlns:w14="http://schemas.microsoft.com/office/word/2010/wordml" xmlns:w15="http://schemas.microsoft.com/office/word/2012/wordml" xmlns:w16cid="http://schemas.microsoft.com/office/word/2016/wordml/cid" xmlns:w16se="http://schemas.microsoft.com/office/word/2015/wordml/symex" xmlns:wpg="http://schemas.microsoft.com/office/word/2010/wordprocessingGroup" xmlns:wpi="http://schemas.microsoft.com/office/word/2010/wordprocessingInk" xmlns:wne="http://schemas.microsoft.com/office/word/2006/wordml" xmlns:wps="http://schemas.microsoft.com/office/word/2010/wordprocessingShape" mc:Ignorable="w14 w15 w16se w16cid wp14">
+<w:endnotes xmlns:wpc="http://schemas.microsoft.com/office/word/2010/wordprocessingCanvas" xmlns:cx="http://schemas.microsoft.com/office/drawing/2014/chartex" xmlns:cx1="http://schemas.microsoft.com/office/drawing/2015/9/8/chartex" xmlns:cx2="http://schemas.microsoft.com/office/drawing/2015/10/21/chartex" xmlns:cx3="http://schemas.microsoft.com/office/drawing/2016/5/9/chartex" xmlns:cx4="http://schemas.microsoft.com/office/drawing/2016/5/10/chartex" xmlns:cx5="http://schemas.microsoft.com/office/drawing/2016/5/11/chartex" xmlns:cx6="http://schemas.microsoft.com/office/drawing/2016/5/12/chartex" xmlns:cx7="http://schemas.microsoft.com/office/drawing/2016/5/13/chartex" xmlns:cx8="http://schemas.microsoft.com/office/drawing/2016/5/14/chartex" xmlns:mc="http://schemas.openxmlformats.org/markup-compatibility/2006" xmlns:aink="http://schemas.microsoft.com/office/drawing/2016/ink" xmlns:am3d="http://schemas.microsoft.com/office/drawing/2017/model3d" xmlns:o="urn:schemas-microsoft-com:office:office" xmlns:r="http://schemas.openxmlformats.org/officeDocument/2006/relationships" xmlns:m="http://schemas.openxmlformats.org/officeDocument/2006/math" xmlns:v="urn:schemas-microsoft-com:vml" xmlns:wp14="http://schemas.microsoft.com/office/word/2010/wordprocessingDrawing" xmlns:wp="http://schemas.openxmlformats.org/drawingml/2006/wordprocessingDrawing" xmlns:w10="urn:schemas-microsoft-com:office:word" xmlns:w="http://schemas.openxmlformats.org/wordprocessingml/2006/main" xmlns:w14="http://schemas.microsoft.com/office/word/2010/wordml" xmlns:w15="http://schemas.microsoft.com/office/word/2012/wordml" xmlns:w16cex="http://schemas.microsoft.com/office/word/2018/wordml/cex" xmlns:w16cid="http://schemas.microsoft.com/office/word/2016/wordml/cid" xmlns:w16="http://schemas.microsoft.com/office/word/2018/wordml" xmlns:w16se="http://schemas.microsoft.com/office/word/2015/wordml/symex" xmlns:wpg="http://schemas.microsoft.com/office/word/2010/wordprocessingGroup" xmlns:wpi="http://schemas.microsoft.com/office/word/2010/wordprocessingInk" xmlns:wne="http://schemas.microsoft.com/office/word/2006/wordml" xmlns:wps="http://schemas.microsoft.com/office/word/2010/wordprocessingShape" mc:Ignorable="w14 w15 w16se w16cid w16 w16cex wp14">
   <w:endnote w:type="separator" w:id="-1">
     <w:p>
       <w:r>
@@ -1068,7 +1280,7 @@
 </file>
 
 <file path=word/footnotes.xml><?xml version="1.0" encoding="utf-8"?>
-<w:footnotes xmlns:wpc="http://schemas.microsoft.com/office/word/2010/wordprocessingCanvas" xmlns:cx="http://schemas.microsoft.com/office/drawing/2014/chartex" xmlns:cx1="http://schemas.microsoft.com/office/drawing/2015/9/8/chartex" xmlns:cx2="http://schemas.microsoft.com/office/drawing/2015/10/21/chartex" xmlns:cx3="http://schemas.microsoft.com/office/drawing/2016/5/9/chartex" xmlns:cx4="http://schemas.microsoft.com/office/drawing/2016/5/10/chartex" xmlns:cx5="http://schemas.microsoft.com/office/drawing/2016/5/11/chartex" xmlns:cx6="http://schemas.microsoft.com/office/drawing/2016/5/12/chartex" xmlns:cx7="http://schemas.microsoft.com/office/drawing/2016/5/13/chartex" xmlns:cx8="http://schemas.microsoft.com/office/drawing/2016/5/14/chartex" xmlns:mc="http://schemas.openxmlformats.org/markup-compatibility/2006" xmlns:aink="http://schemas.microsoft.com/office/drawing/2016/ink" xmlns:am3d="http://schemas.microsoft.com/office/drawing/2017/model3d" xmlns:o="urn:schemas-microsoft-com:office:office" xmlns:r="http://schemas.openxmlformats.org/officeDocument/2006/relationships" xmlns:m="http://schemas.openxmlformats.org/officeDocument/2006/math" xmlns:v="urn:schemas-microsoft-com:vml" xmlns:wp14="http://schemas.microsoft.com/office/word/2010/wordprocessingDrawing" xmlns:wp="http://schemas.openxmlformats.org/drawingml/2006/wordprocessingDrawing" xmlns:w10="urn:schemas-microsoft-com:office:word" xmlns:w="http://schemas.openxmlformats.org/wordprocessingml/2006/main" xmlns:w14="http://schemas.microsoft.com/office/word/2010/wordml" xmlns:w15="http://schemas.microsoft.com/office/word/2012/wordml" xmlns:w16cid="http://schemas.microsoft.com/office/word/2016/wordml/cid" xmlns:w16se="http://schemas.microsoft.com/office/word/2015/wordml/symex" xmlns:wpg="http://schemas.microsoft.com/office/word/2010/wordprocessingGroup" xmlns:wpi="http://schemas.microsoft.com/office/word/2010/wordprocessingInk" xmlns:wne="http://schemas.microsoft.com/office/word/2006/wordml" xmlns:wps="http://schemas.microsoft.com/office/word/2010/wordprocessingShape" mc:Ignorable="w14 w15 w16se w16cid wp14">
+<w:footnotes xmlns:wpc="http://schemas.microsoft.com/office/word/2010/wordprocessingCanvas" xmlns:cx="http://schemas.microsoft.com/office/drawing/2014/chartex" xmlns:cx1="http://schemas.microsoft.com/office/drawing/2015/9/8/chartex" xmlns:cx2="http://schemas.microsoft.com/office/drawing/2015/10/21/chartex" xmlns:cx3="http://schemas.microsoft.com/office/drawing/2016/5/9/chartex" xmlns:cx4="http://schemas.microsoft.com/office/drawing/2016/5/10/chartex" xmlns:cx5="http://schemas.microsoft.com/office/drawing/2016/5/11/chartex" xmlns:cx6="http://schemas.microsoft.com/office/drawing/2016/5/12/chartex" xmlns:cx7="http://schemas.microsoft.com/office/drawing/2016/5/13/chartex" xmlns:cx8="http://schemas.microsoft.com/office/drawing/2016/5/14/chartex" xmlns:mc="http://schemas.openxmlformats.org/markup-compatibility/2006" xmlns:aink="http://schemas.microsoft.com/office/drawing/2016/ink" xmlns:am3d="http://schemas.microsoft.com/office/drawing/2017/model3d" xmlns:o="urn:schemas-microsoft-com:office:office" xmlns:r="http://schemas.openxmlformats.org/officeDocument/2006/relationships" xmlns:m="http://schemas.openxmlformats.org/officeDocument/2006/math" xmlns:v="urn:schemas-microsoft-com:vml" xmlns:wp14="http://schemas.microsoft.com/office/word/2010/wordprocessingDrawing" xmlns:wp="http://schemas.openxmlformats.org/drawingml/2006/wordprocessingDrawing" xmlns:w10="urn:schemas-microsoft-com:office:word" xmlns:w="http://schemas.openxmlformats.org/wordprocessingml/2006/main" xmlns:w14="http://schemas.microsoft.com/office/word/2010/wordml" xmlns:w15="http://schemas.microsoft.com/office/word/2012/wordml" xmlns:w16cex="http://schemas.microsoft.com/office/word/2018/wordml/cex" xmlns:w16cid="http://schemas.microsoft.com/office/word/2016/wordml/cid" xmlns:w16="http://schemas.microsoft.com/office/word/2018/wordml" xmlns:w16se="http://schemas.microsoft.com/office/word/2015/wordml/symex" xmlns:wpg="http://schemas.microsoft.com/office/word/2010/wordprocessingGroup" xmlns:wpi="http://schemas.microsoft.com/office/word/2010/wordprocessingInk" xmlns:wne="http://schemas.microsoft.com/office/word/2006/wordml" xmlns:wps="http://schemas.microsoft.com/office/word/2010/wordprocessingShape" mc:Ignorable="w14 w15 w16se w16cid w16 w16cex wp14">
   <w:footnote w:type="separator" w:id="-1">
     <w:p>
       <w:r>
@@ -1087,7 +1299,7 @@
 </file>
 
 <file path=word/numbering.xml><?xml version="1.0" encoding="utf-8"?>
-<w:numbering xmlns:wpc="http://schemas.microsoft.com/office/word/2010/wordprocessingCanvas" xmlns:cx="http://schemas.microsoft.com/office/drawing/2014/chartex" xmlns:cx1="http://schemas.microsoft.com/office/drawing/2015/9/8/chartex" xmlns:cx2="http://schemas.microsoft.com/office/drawing/2015/10/21/chartex" xmlns:cx3="http://schemas.microsoft.com/office/drawing/2016/5/9/chartex" xmlns:cx4="http://schemas.microsoft.com/office/drawing/2016/5/10/chartex" xmlns:cx5="http://schemas.microsoft.com/office/drawing/2016/5/11/chartex" xmlns:cx6="http://schemas.microsoft.com/office/drawing/2016/5/12/chartex" xmlns:cx7="http://schemas.microsoft.com/office/drawing/2016/5/13/chartex" xmlns:cx8="http://schemas.microsoft.com/office/drawing/2016/5/14/chartex" xmlns:mc="http://schemas.openxmlformats.org/markup-compatibility/2006" xmlns:aink="http://schemas.microsoft.com/office/drawing/2016/ink" xmlns:am3d="http://schemas.microsoft.com/office/drawing/2017/model3d" xmlns:o="urn:schemas-microsoft-com:office:office" xmlns:r="http://schemas.openxmlformats.org/officeDocument/2006/relationships" xmlns:m="http://schemas.openxmlformats.org/officeDocument/2006/math" xmlns:v="urn:schemas-microsoft-com:vml" xmlns:wp14="http://schemas.microsoft.com/office/word/2010/wordprocessingDrawing" xmlns:wp="http://schemas.openxmlformats.org/drawingml/2006/wordprocessingDrawing" xmlns:w10="urn:schemas-microsoft-com:office:word" xmlns:w="http://schemas.openxmlformats.org/wordprocessingml/2006/main" xmlns:w14="http://schemas.microsoft.com/office/word/2010/wordml" xmlns:w15="http://schemas.microsoft.com/office/word/2012/wordml" xmlns:w16cid="http://schemas.microsoft.com/office/word/2016/wordml/cid" xmlns:w16se="http://schemas.microsoft.com/office/word/2015/wordml/symex" xmlns:wpg="http://schemas.microsoft.com/office/word/2010/wordprocessingGroup" xmlns:wpi="http://schemas.microsoft.com/office/word/2010/wordprocessingInk" xmlns:wne="http://schemas.microsoft.com/office/word/2006/wordml" xmlns:wps="http://schemas.microsoft.com/office/word/2010/wordprocessingShape" mc:Ignorable="w14 w15 w16se w16cid wp14">
+<w:numbering xmlns:wpc="http://schemas.microsoft.com/office/word/2010/wordprocessingCanvas" xmlns:cx="http://schemas.microsoft.com/office/drawing/2014/chartex" xmlns:cx1="http://schemas.microsoft.com/office/drawing/2015/9/8/chartex" xmlns:cx2="http://schemas.microsoft.com/office/drawing/2015/10/21/chartex" xmlns:cx3="http://schemas.microsoft.com/office/drawing/2016/5/9/chartex" xmlns:cx4="http://schemas.microsoft.com/office/drawing/2016/5/10/chartex" xmlns:cx5="http://schemas.microsoft.com/office/drawing/2016/5/11/chartex" xmlns:cx6="http://schemas.microsoft.com/office/drawing/2016/5/12/chartex" xmlns:cx7="http://schemas.microsoft.com/office/drawing/2016/5/13/chartex" xmlns:cx8="http://schemas.microsoft.com/office/drawing/2016/5/14/chartex" xmlns:mc="http://schemas.openxmlformats.org/markup-compatibility/2006" xmlns:aink="http://schemas.microsoft.com/office/drawing/2016/ink" xmlns:am3d="http://schemas.microsoft.com/office/drawing/2017/model3d" xmlns:o="urn:schemas-microsoft-com:office:office" xmlns:r="http://schemas.openxmlformats.org/officeDocument/2006/relationships" xmlns:m="http://schemas.openxmlformats.org/officeDocument/2006/math" xmlns:v="urn:schemas-microsoft-com:vml" xmlns:wp14="http://schemas.microsoft.com/office/word/2010/wordprocessingDrawing" xmlns:wp="http://schemas.openxmlformats.org/drawingml/2006/wordprocessingDrawing" xmlns:w10="urn:schemas-microsoft-com:office:word" xmlns:w="http://schemas.openxmlformats.org/wordprocessingml/2006/main" xmlns:w14="http://schemas.microsoft.com/office/word/2010/wordml" xmlns:w15="http://schemas.microsoft.com/office/word/2012/wordml" xmlns:w16cex="http://schemas.microsoft.com/office/word/2018/wordml/cex" xmlns:w16cid="http://schemas.microsoft.com/office/word/2016/wordml/cid" xmlns:w16="http://schemas.microsoft.com/office/word/2018/wordml" xmlns:w16se="http://schemas.microsoft.com/office/word/2015/wordml/symex" xmlns:wpg="http://schemas.microsoft.com/office/word/2010/wordprocessingGroup" xmlns:wpi="http://schemas.microsoft.com/office/word/2010/wordprocessingInk" xmlns:wne="http://schemas.microsoft.com/office/word/2006/wordml" xmlns:wps="http://schemas.microsoft.com/office/word/2010/wordprocessingShape" mc:Ignorable="w14 w15 w16se w16cid w16 w16cex wp14">
   <w:abstractNum w:abstractNumId="0" w15:restartNumberingAfterBreak="0">
     <w:nsid w:val="003C34FC"/>
     <w:multiLevelType w:val="hybridMultilevel"/>
@@ -2708,7 +2920,7 @@
 </file>
 
 <file path=word/styles.xml><?xml version="1.0" encoding="utf-8"?>
-<w:styles xmlns:mc="http://schemas.openxmlformats.org/markup-compatibility/2006" xmlns:r="http://schemas.openxmlformats.org/officeDocument/2006/relationships" xmlns:w="http://schemas.openxmlformats.org/wordprocessingml/2006/main" xmlns:w14="http://schemas.microsoft.com/office/word/2010/wordml" xmlns:w15="http://schemas.microsoft.com/office/word/2012/wordml" xmlns:w16cid="http://schemas.microsoft.com/office/word/2016/wordml/cid" xmlns:w16se="http://schemas.microsoft.com/office/word/2015/wordml/symex" mc:Ignorable="w14 w15 w16se w16cid">
+<w:styles xmlns:mc="http://schemas.openxmlformats.org/markup-compatibility/2006" xmlns:r="http://schemas.openxmlformats.org/officeDocument/2006/relationships" xmlns:w="http://schemas.openxmlformats.org/wordprocessingml/2006/main" xmlns:w14="http://schemas.microsoft.com/office/word/2010/wordml" xmlns:w15="http://schemas.microsoft.com/office/word/2012/wordml" xmlns:w16cex="http://schemas.microsoft.com/office/word/2018/wordml/cex" xmlns:w16cid="http://schemas.microsoft.com/office/word/2016/wordml/cid" xmlns:w16="http://schemas.microsoft.com/office/word/2018/wordml" xmlns:w16se="http://schemas.microsoft.com/office/word/2015/wordml/symex" mc:Ignorable="w14 w15 w16se w16cid w16 w16cex">
   <w:docDefaults>
     <w:rPrDefault>
       <w:rPr>
@@ -3098,15 +3310,15 @@
     <w:lsdException w:name="Unresolved Mention" w:semiHidden="1" w:unhideWhenUsed="1"/>
     <w:lsdException w:name="Smart Link" w:semiHidden="1" w:unhideWhenUsed="1"/>
   </w:latentStyles>
-  <w:style w:type="paragraph" w:default="1" w:styleId="Normal">
+  <w:style w:type="paragraph" w:default="1" w:styleId="Standaard">
     <w:name w:val="Normal"/>
     <w:qFormat/>
   </w:style>
-  <w:style w:type="paragraph" w:styleId="Heading1">
+  <w:style w:type="paragraph" w:styleId="Kop1">
     <w:name w:val="heading 1"/>
-    <w:basedOn w:val="Normal"/>
-    <w:next w:val="Normal"/>
-    <w:link w:val="Heading1Char"/>
+    <w:basedOn w:val="Standaard"/>
+    <w:next w:val="Standaard"/>
+    <w:link w:val="Kop1Char"/>
     <w:uiPriority w:val="9"/>
     <w:qFormat/>
     <w:rsid w:val="00FF703A"/>
@@ -3123,11 +3335,11 @@
       <w:szCs w:val="32"/>
     </w:rPr>
   </w:style>
-  <w:style w:type="paragraph" w:styleId="Heading2">
+  <w:style w:type="paragraph" w:styleId="Kop2">
     <w:name w:val="heading 2"/>
-    <w:basedOn w:val="Normal"/>
-    <w:next w:val="Normal"/>
-    <w:link w:val="Heading2Char"/>
+    <w:basedOn w:val="Standaard"/>
+    <w:next w:val="Standaard"/>
+    <w:link w:val="Kop2Char"/>
     <w:uiPriority w:val="9"/>
     <w:unhideWhenUsed/>
     <w:qFormat/>
@@ -3145,11 +3357,11 @@
       <w:szCs w:val="26"/>
     </w:rPr>
   </w:style>
-  <w:style w:type="paragraph" w:styleId="Heading3">
+  <w:style w:type="paragraph" w:styleId="Kop3">
     <w:name w:val="heading 3"/>
-    <w:basedOn w:val="Normal"/>
-    <w:next w:val="Normal"/>
-    <w:link w:val="Heading3Char"/>
+    <w:basedOn w:val="Standaard"/>
+    <w:next w:val="Standaard"/>
+    <w:link w:val="Kop3Char"/>
     <w:uiPriority w:val="9"/>
     <w:unhideWhenUsed/>
     <w:qFormat/>
@@ -3165,13 +3377,13 @@
       <w:color w:val="1F3763" w:themeColor="accent1" w:themeShade="7F"/>
     </w:rPr>
   </w:style>
-  <w:style w:type="character" w:default="1" w:styleId="DefaultParagraphFont">
+  <w:style w:type="character" w:default="1" w:styleId="Standaardalinea-lettertype">
     <w:name w:val="Default Paragraph Font"/>
     <w:uiPriority w:val="1"/>
     <w:semiHidden/>
     <w:unhideWhenUsed/>
   </w:style>
-  <w:style w:type="table" w:default="1" w:styleId="TableNormal">
+  <w:style w:type="table" w:default="1" w:styleId="Standaardtabel">
     <w:name w:val="Normal Table"/>
     <w:uiPriority w:val="99"/>
     <w:semiHidden/>
@@ -3186,15 +3398,15 @@
       </w:tblCellMar>
     </w:tblPr>
   </w:style>
-  <w:style w:type="numbering" w:default="1" w:styleId="NoList">
+  <w:style w:type="numbering" w:default="1" w:styleId="Geenlijst">
     <w:name w:val="No List"/>
     <w:uiPriority w:val="99"/>
     <w:semiHidden/>
     <w:unhideWhenUsed/>
   </w:style>
-  <w:style w:type="paragraph" w:styleId="ListParagraph">
+  <w:style w:type="paragraph" w:styleId="Lijstalinea">
     <w:name w:val="List Paragraph"/>
-    <w:basedOn w:val="Normal"/>
+    <w:basedOn w:val="Standaard"/>
     <w:uiPriority w:val="34"/>
     <w:qFormat/>
     <w:rsid w:val="00867D53"/>
@@ -3203,10 +3415,10 @@
       <w:contextualSpacing/>
     </w:pPr>
   </w:style>
-  <w:style w:type="paragraph" w:styleId="HTMLPreformatted">
+  <w:style w:type="paragraph" w:styleId="HTML-voorafopgemaakt">
     <w:name w:val="HTML Preformatted"/>
-    <w:basedOn w:val="Normal"/>
-    <w:link w:val="HTMLPreformattedChar"/>
+    <w:basedOn w:val="Standaard"/>
+    <w:link w:val="HTML-voorafopgemaaktChar"/>
     <w:uiPriority w:val="99"/>
     <w:semiHidden/>
     <w:unhideWhenUsed/>
@@ -3238,10 +3450,10 @@
       <w:lang w:eastAsia="nl-NL"/>
     </w:rPr>
   </w:style>
-  <w:style w:type="character" w:customStyle="1" w:styleId="HTMLPreformattedChar">
-    <w:name w:val="HTML Preformatted Char"/>
-    <w:basedOn w:val="DefaultParagraphFont"/>
-    <w:link w:val="HTMLPreformatted"/>
+  <w:style w:type="character" w:customStyle="1" w:styleId="HTML-voorafopgemaaktChar">
+    <w:name w:val="HTML - vooraf opgemaakt Char"/>
+    <w:basedOn w:val="Standaardalinea-lettertype"/>
+    <w:link w:val="HTML-voorafopgemaakt"/>
     <w:uiPriority w:val="99"/>
     <w:semiHidden/>
     <w:rsid w:val="00867D53"/>
@@ -3252,9 +3464,9 @@
       <w:lang w:eastAsia="nl-NL"/>
     </w:rPr>
   </w:style>
-  <w:style w:type="table" w:styleId="TableGrid">
+  <w:style w:type="table" w:styleId="Tabelraster">
     <w:name w:val="Table Grid"/>
-    <w:basedOn w:val="TableNormal"/>
+    <w:basedOn w:val="Standaardtabel"/>
     <w:uiPriority w:val="39"/>
     <w:rsid w:val="00A14EDD"/>
     <w:rPr>
@@ -3273,10 +3485,10 @@
       </w:tblBorders>
     </w:tblPr>
   </w:style>
-  <w:style w:type="character" w:customStyle="1" w:styleId="Heading2Char">
-    <w:name w:val="Heading 2 Char"/>
-    <w:basedOn w:val="DefaultParagraphFont"/>
-    <w:link w:val="Heading2"/>
+  <w:style w:type="character" w:customStyle="1" w:styleId="Kop2Char">
+    <w:name w:val="Kop 2 Char"/>
+    <w:basedOn w:val="Standaardalinea-lettertype"/>
+    <w:link w:val="Kop2"/>
     <w:uiPriority w:val="9"/>
     <w:rsid w:val="006D752E"/>
     <w:rPr>
@@ -3286,10 +3498,10 @@
       <w:szCs w:val="26"/>
     </w:rPr>
   </w:style>
-  <w:style w:type="paragraph" w:styleId="Header">
+  <w:style w:type="paragraph" w:styleId="Koptekst">
     <w:name w:val="header"/>
-    <w:basedOn w:val="Normal"/>
-    <w:link w:val="HeaderChar"/>
+    <w:basedOn w:val="Standaard"/>
+    <w:link w:val="KoptekstChar"/>
     <w:uiPriority w:val="99"/>
     <w:unhideWhenUsed/>
     <w:rsid w:val="002F20C3"/>
@@ -3300,17 +3512,17 @@
       </w:tabs>
     </w:pPr>
   </w:style>
-  <w:style w:type="character" w:customStyle="1" w:styleId="HeaderChar">
-    <w:name w:val="Header Char"/>
-    <w:basedOn w:val="DefaultParagraphFont"/>
-    <w:link w:val="Header"/>
+  <w:style w:type="character" w:customStyle="1" w:styleId="KoptekstChar">
+    <w:name w:val="Koptekst Char"/>
+    <w:basedOn w:val="Standaardalinea-lettertype"/>
+    <w:link w:val="Koptekst"/>
     <w:uiPriority w:val="99"/>
     <w:rsid w:val="002F20C3"/>
   </w:style>
-  <w:style w:type="paragraph" w:styleId="Footer">
+  <w:style w:type="paragraph" w:styleId="Voettekst">
     <w:name w:val="footer"/>
-    <w:basedOn w:val="Normal"/>
-    <w:link w:val="FooterChar"/>
+    <w:basedOn w:val="Standaard"/>
+    <w:link w:val="VoettekstChar"/>
     <w:uiPriority w:val="99"/>
     <w:unhideWhenUsed/>
     <w:rsid w:val="002F20C3"/>
@@ -3321,17 +3533,17 @@
       </w:tabs>
     </w:pPr>
   </w:style>
-  <w:style w:type="character" w:customStyle="1" w:styleId="FooterChar">
-    <w:name w:val="Footer Char"/>
-    <w:basedOn w:val="DefaultParagraphFont"/>
-    <w:link w:val="Footer"/>
+  <w:style w:type="character" w:customStyle="1" w:styleId="VoettekstChar">
+    <w:name w:val="Voettekst Char"/>
+    <w:basedOn w:val="Standaardalinea-lettertype"/>
+    <w:link w:val="Voettekst"/>
     <w:uiPriority w:val="99"/>
     <w:rsid w:val="002F20C3"/>
   </w:style>
-  <w:style w:type="character" w:customStyle="1" w:styleId="Heading3Char">
-    <w:name w:val="Heading 3 Char"/>
-    <w:basedOn w:val="DefaultParagraphFont"/>
-    <w:link w:val="Heading3"/>
+  <w:style w:type="character" w:customStyle="1" w:styleId="Kop3Char">
+    <w:name w:val="Kop 3 Char"/>
+    <w:basedOn w:val="Standaardalinea-lettertype"/>
+    <w:link w:val="Kop3"/>
     <w:uiPriority w:val="9"/>
     <w:rsid w:val="00FF703A"/>
     <w:rPr>
@@ -3339,10 +3551,10 @@
       <w:color w:val="1F3763" w:themeColor="accent1" w:themeShade="7F"/>
     </w:rPr>
   </w:style>
-  <w:style w:type="character" w:customStyle="1" w:styleId="Heading1Char">
-    <w:name w:val="Heading 1 Char"/>
-    <w:basedOn w:val="DefaultParagraphFont"/>
-    <w:link w:val="Heading1"/>
+  <w:style w:type="character" w:customStyle="1" w:styleId="Kop1Char">
+    <w:name w:val="Kop 1 Char"/>
+    <w:basedOn w:val="Standaardalinea-lettertype"/>
+    <w:link w:val="Kop1"/>
     <w:uiPriority w:val="9"/>
     <w:rsid w:val="00FF703A"/>
     <w:rPr>

</xml_diff>

<commit_message>
wijze van invoeren van optietransactie aangepast
</commit_message>
<xml_diff>
--- a/Ontwerp/Sprints/Sprint 036.docx
+++ b/Ontwerp/Sprints/Sprint 036.docx
@@ -1071,7 +1071,7 @@
         <w:pStyle w:val="Kop3"/>
       </w:pPr>
       <w:r>
-        <w:t>Optieorder</w:t>
+        <w:t>Wijze van invoer van optietransactie</w:t>
       </w:r>
       <w:r>
         <w:t xml:space="preserve"> aanpassen</w:t>
@@ -1166,6 +1166,12 @@
       </w:pPr>
       <w:r>
         <w:t>Optieprijsberekening en optieprijs aanpassen</w:t>
+      </w:r>
+    </w:p>
+    <w:p/>
+    <w:p>
+      <w:r>
+        <w:t>Moet trouwens zijn “Optietransactie uitvoeren”. Er wordt voor opties geen order ingelegd in het pakket, transactie wordt direct uitgevoerd.</w:t>
       </w:r>
     </w:p>
     <w:p/>

</xml_diff>

<commit_message>
inlezen en naar bestand schrijven verplaatst naar objecten, contractgrootte ingevoerd, optietransactie aan de hand van premie
</commit_message>
<xml_diff>
--- a/Ontwerp/Sprints/Sprint 036.docx
+++ b/Ontwerp/Sprints/Sprint 036.docx
@@ -224,11 +224,43 @@
                 <w:lang w:val="nl-NL"/>
               </w:rPr>
             </w:pPr>
-            <w:r>
-              <w:rPr>
-                <w:lang w:val="nl-NL"/>
-              </w:rPr>
-              <w:t xml:space="preserve"> </w:t>
+          </w:p>
+          <w:p>
+            <w:pPr>
+              <w:rPr>
+                <w:lang w:val="nl-NL"/>
+              </w:rPr>
+            </w:pPr>
+            <w:r>
+              <w:rPr>
+                <w:lang w:val="nl-NL"/>
+              </w:rPr>
+              <w:t>5 nov 2020</w:t>
+            </w:r>
+          </w:p>
+          <w:p>
+            <w:pPr>
+              <w:rPr>
+                <w:lang w:val="nl-NL"/>
+              </w:rPr>
+            </w:pPr>
+            <w:r>
+              <w:rPr>
+                <w:lang w:val="nl-NL"/>
+              </w:rPr>
+              <w:t xml:space="preserve">Optieprijs kan nog niet worden aangepast, optietransactie wordt wel netjes ingevoerd aan de hand van optiepremie en contractgrootte kan 100 zijn of 10. Totalen kloppen (eindelijk) ook weer. Inlezen en naar bestand schrijven van posities en transacties netjes naar de objecten verplaatst, de intelligentie rond berekenen van totalen zwerft nog een beetje rond en is nog aanwezig in het frontend, moet </w:t>
+            </w:r>
+            <w:r>
+              <w:rPr>
+                <w:lang w:val="nl-NL"/>
+              </w:rPr>
+              <w:t>nog</w:t>
+            </w:r>
+            <w:r>
+              <w:rPr>
+                <w:lang w:val="nl-NL"/>
+              </w:rPr>
+              <w:t xml:space="preserve"> verplaatst worden naar de positie- en transactieobjecten.</w:t>
             </w:r>
           </w:p>
         </w:tc>
@@ -408,7 +440,6 @@
               <w:rPr>
                 <w:lang w:val="nl-NL"/>
               </w:rPr>
-              <w:lastRenderedPageBreak/>
               <w:t>Betekent dat “onthouden” wordt op welke datum we waren gebleven met de portefeuille. Zodra via de portefeuille het grafiekenscherm wordt geopend wordt de grafiek geopend tot op de laatste handelsdag waarop je de grafiek zag.</w:t>
             </w:r>
           </w:p>
@@ -784,7 +815,14 @@
               <w:rPr>
                 <w:lang w:val="nl-NL"/>
               </w:rPr>
-              <w:t>Zodra het hoofdscherm wordt gesloten worden alle geopende grafiekenschermen gesloten die vanuit het hoofdscherm zijn geopend. Indien er in plaats daarvan een portefeuille open staat wordt deze portefeuille gesloten alsmede alle grafiekenschermen die vanuit de portefeuille zijn geopend.</w:t>
+              <w:t xml:space="preserve">Zodra het hoofdscherm wordt gesloten worden alle geopende grafiekenschermen gesloten die vanuit het hoofdscherm zijn geopend. Indien er in plaats daarvan een </w:t>
+            </w:r>
+            <w:r>
+              <w:rPr>
+                <w:lang w:val="nl-NL"/>
+              </w:rPr>
+              <w:lastRenderedPageBreak/>
+              <w:t>portefeuille open staat wordt deze portefeuille gesloten alsmede alle grafiekenschermen die vanuit de portefeuille zijn geopend.</w:t>
             </w:r>
           </w:p>
           <w:p>

</xml_diff>